<commit_message>
Fix order of one of the instructions.
</commit_message>
<xml_diff>
--- a/Lab 8 - Methods and Classes v04.docx
+++ b/Lab 8 - Methods and Classes v04.docx
@@ -166,6 +166,7 @@
         </w:rPr>
         <w:t xml:space="preserve">. Each part of this lab deals with two classes: a </w:t>
       </w:r>
+      <w:proofErr w:type="spellStart"/>
       <w:r>
         <w:rPr>
           <w:rFonts w:ascii="CourierNewPSMT" w:hAnsi="CourierNewPSMT"/>
@@ -181,6 +182,7 @@
         </w:rPr>
         <w:t>X</w:t>
       </w:r>
+      <w:proofErr w:type="spellEnd"/>
       <w:r>
         <w:rPr>
           <w:rFonts w:ascii="TimesNewRomanPSMT" w:hAnsi="TimesNewRomanPSMT"/>
@@ -200,7 +202,15 @@
           <w:rFonts w:ascii="TimesNewRomanPSMT" w:hAnsi="TimesNewRomanPSMT"/>
           <w:szCs w:val="32"/>
         </w:rPr>
-        <w:t xml:space="preserve"> class, which you will create. In each successive part, the Run</w:t>
+        <w:t xml:space="preserve"> class, which you will create. In each successive part, the </w:t>
+      </w:r>
+      <w:proofErr w:type="spellStart"/>
+      <w:r>
+        <w:rPr>
+          <w:rFonts w:ascii="TimesNewRomanPSMT" w:hAnsi="TimesNewRomanPSMT"/>
+          <w:szCs w:val="32"/>
+        </w:rPr>
+        <w:t>Run</w:t>
       </w:r>
       <w:r>
         <w:rPr>
@@ -210,6 +220,7 @@
         </w:rPr>
         <w:t>X</w:t>
       </w:r>
+      <w:proofErr w:type="spellEnd"/>
       <w:r>
         <w:rPr>
           <w:rFonts w:ascii="TimesNewRomanPSMT" w:hAnsi="TimesNewRomanPSMT"/>
@@ -421,6 +432,7 @@
         </w:rPr>
         <w:t xml:space="preserve">There are several </w:t>
       </w:r>
+      <w:proofErr w:type="spellStart"/>
       <w:r>
         <w:rPr>
           <w:rFonts w:ascii="Courier New" w:hAnsi="Courier New" w:cs="Courier New"/>
@@ -428,6 +440,7 @@
         </w:rPr>
         <w:t>RunXX</w:t>
       </w:r>
+      <w:proofErr w:type="spellEnd"/>
       <w:r>
         <w:rPr>
           <w:rFonts w:ascii="TimesNewRomanPSMT" w:hAnsi="TimesNewRomanPSMT"/>
@@ -442,6 +455,7 @@
         </w:rPr>
         <w:t xml:space="preserve"> Each </w:t>
       </w:r>
+      <w:proofErr w:type="spellStart"/>
       <w:r>
         <w:rPr>
           <w:rFonts w:ascii="Courier New" w:hAnsi="Courier New" w:cs="Courier New"/>
@@ -449,6 +463,7 @@
         </w:rPr>
         <w:t>RunXX</w:t>
       </w:r>
+      <w:proofErr w:type="spellEnd"/>
       <w:r>
         <w:rPr>
           <w:rFonts w:ascii="TimesNewRomanPSMT" w:hAnsi="TimesNewRomanPSMT"/>
@@ -943,6 +958,7 @@
                 <w:szCs w:val="32"/>
               </w:rPr>
             </w:pPr>
+            <w:proofErr w:type="spellStart"/>
             <w:r>
               <w:rPr>
                 <w:rFonts w:ascii="TimesNewRomanPSMT" w:hAnsi="TimesNewRomanPSMT"/>
@@ -950,6 +966,7 @@
               </w:rPr>
               <w:t>currentValue</w:t>
             </w:r>
+            <w:proofErr w:type="spellEnd"/>
             <w:r>
               <w:rPr>
                 <w:rFonts w:ascii="TimesNewRomanPSMT" w:hAnsi="TimesNewRomanPSMT"/>
@@ -1263,6 +1280,7 @@
                 <w:szCs w:val="32"/>
               </w:rPr>
             </w:pPr>
+            <w:proofErr w:type="spellStart"/>
             <w:r>
               <w:rPr>
                 <w:rFonts w:ascii="TimesNewRomanPSMT" w:hAnsi="TimesNewRomanPSMT"/>
@@ -1270,6 +1288,7 @@
               </w:rPr>
               <w:t>xCoord</w:t>
             </w:r>
+            <w:proofErr w:type="spellEnd"/>
           </w:p>
         </w:tc>
         <w:tc>
@@ -1429,6 +1448,7 @@
                 <w:szCs w:val="32"/>
               </w:rPr>
             </w:pPr>
+            <w:proofErr w:type="spellStart"/>
             <w:r>
               <w:rPr>
                 <w:rFonts w:ascii="TimesNewRomanPSMT" w:hAnsi="TimesNewRomanPSMT"/>
@@ -1436,6 +1456,7 @@
               </w:rPr>
               <w:t>yCoord</w:t>
             </w:r>
+            <w:proofErr w:type="spellEnd"/>
           </w:p>
         </w:tc>
         <w:tc>
@@ -1966,6 +1987,7 @@
                 <w:szCs w:val="32"/>
               </w:rPr>
             </w:pPr>
+            <w:proofErr w:type="spellStart"/>
             <w:r>
               <w:rPr>
                 <w:rFonts w:ascii="TimesNewRomanPSMT" w:hAnsi="TimesNewRomanPSMT"/>
@@ -1973,6 +1995,7 @@
               </w:rPr>
               <w:t>reRoll</w:t>
             </w:r>
+            <w:proofErr w:type="spellEnd"/>
           </w:p>
         </w:tc>
         <w:tc>
@@ -2641,6 +2664,7 @@
                 <w:szCs w:val="32"/>
               </w:rPr>
             </w:pPr>
+            <w:proofErr w:type="spellStart"/>
             <w:r>
               <w:rPr>
                 <w:rFonts w:ascii="TimesNewRomanPSMT" w:hAnsi="TimesNewRomanPSMT"/>
@@ -2648,6 +2672,7 @@
               </w:rPr>
               <w:t>drawSpot</w:t>
             </w:r>
+            <w:proofErr w:type="spellEnd"/>
           </w:p>
         </w:tc>
         <w:tc>
@@ -2713,6 +2738,7 @@
                 <w:szCs w:val="32"/>
               </w:rPr>
             </w:pPr>
+            <w:proofErr w:type="spellStart"/>
             <w:r>
               <w:rPr>
                 <w:rFonts w:ascii="TimesNewRomanPSMT" w:hAnsi="TimesNewRomanPSMT"/>
@@ -2720,6 +2746,7 @@
               </w:rPr>
               <w:t>xPos</w:t>
             </w:r>
+            <w:proofErr w:type="spellEnd"/>
           </w:p>
           <w:p>
             <w:pPr>
@@ -2733,6 +2760,7 @@
                 <w:szCs w:val="32"/>
               </w:rPr>
             </w:pPr>
+            <w:proofErr w:type="spellStart"/>
             <w:r>
               <w:rPr>
                 <w:rFonts w:ascii="TimesNewRomanPSMT" w:hAnsi="TimesNewRomanPSMT"/>
@@ -2740,6 +2768,7 @@
               </w:rPr>
               <w:t>yPos</w:t>
             </w:r>
+            <w:proofErr w:type="spellEnd"/>
           </w:p>
         </w:tc>
         <w:tc>
@@ -2906,6 +2935,7 @@
                 <w:szCs w:val="28"/>
               </w:rPr>
             </w:pPr>
+            <w:proofErr w:type="spellStart"/>
             <w:r>
               <w:rPr>
                 <w:rFonts w:ascii="TimesNewRomanPSMT" w:hAnsi="TimesNewRomanPSMT"/>
@@ -2913,6 +2943,7 @@
               </w:rPr>
               <w:t>setSize</w:t>
             </w:r>
+            <w:proofErr w:type="spellEnd"/>
           </w:p>
         </w:tc>
         <w:tc>
@@ -2956,6 +2987,7 @@
                 <w:szCs w:val="32"/>
               </w:rPr>
             </w:pPr>
+            <w:proofErr w:type="spellStart"/>
             <w:r>
               <w:rPr>
                 <w:rFonts w:ascii="TimesNewRomanPSMT" w:hAnsi="TimesNewRomanPSMT"/>
@@ -2963,6 +2995,7 @@
               </w:rPr>
               <w:t>newSize</w:t>
             </w:r>
+            <w:proofErr w:type="spellEnd"/>
           </w:p>
         </w:tc>
         <w:tc>
@@ -3088,6 +3121,7 @@
                 <w:szCs w:val="28"/>
               </w:rPr>
             </w:pPr>
+            <w:proofErr w:type="spellStart"/>
             <w:r>
               <w:rPr>
                 <w:rFonts w:ascii="TimesNewRomanPSMT" w:hAnsi="TimesNewRomanPSMT"/>
@@ -3095,6 +3129,7 @@
               </w:rPr>
               <w:t>getSize</w:t>
             </w:r>
+            <w:proofErr w:type="spellEnd"/>
           </w:p>
         </w:tc>
         <w:tc>
@@ -3302,6 +3337,7 @@
                 <w:szCs w:val="32"/>
               </w:rPr>
             </w:pPr>
+            <w:proofErr w:type="spellStart"/>
             <w:r>
               <w:rPr>
                 <w:rFonts w:ascii="TimesNewRomanPSMT" w:hAnsi="TimesNewRomanPSMT"/>
@@ -3309,6 +3345,7 @@
               </w:rPr>
               <w:t>xCoord</w:t>
             </w:r>
+            <w:proofErr w:type="spellEnd"/>
           </w:p>
           <w:p>
             <w:pPr>
@@ -3322,6 +3359,7 @@
                 <w:szCs w:val="32"/>
               </w:rPr>
             </w:pPr>
+            <w:proofErr w:type="spellStart"/>
             <w:r>
               <w:rPr>
                 <w:rFonts w:ascii="TimesNewRomanPSMT" w:hAnsi="TimesNewRomanPSMT"/>
@@ -3329,6 +3367,7 @@
               </w:rPr>
               <w:t>yCoord</w:t>
             </w:r>
+            <w:proofErr w:type="spellEnd"/>
           </w:p>
         </w:tc>
         <w:tc>
@@ -3474,6 +3513,7 @@
                 <w:szCs w:val="32"/>
               </w:rPr>
             </w:pPr>
+            <w:proofErr w:type="spellStart"/>
             <w:r>
               <w:rPr>
                 <w:rFonts w:ascii="TimesNewRomanPSMT" w:hAnsi="TimesNewRomanPSMT"/>
@@ -3482,6 +3522,7 @@
               </w:rPr>
               <w:t>getCurrentValue</w:t>
             </w:r>
+            <w:proofErr w:type="spellEnd"/>
           </w:p>
         </w:tc>
         <w:tc>
@@ -3642,6 +3683,7 @@
                 <w:szCs w:val="32"/>
               </w:rPr>
             </w:pPr>
+            <w:proofErr w:type="spellStart"/>
             <w:r>
               <w:rPr>
                 <w:rFonts w:ascii="TimesNewRomanPSMT" w:hAnsi="TimesNewRomanPSMT"/>
@@ -3649,6 +3691,7 @@
               </w:rPr>
               <w:t>toString</w:t>
             </w:r>
+            <w:proofErr w:type="spellEnd"/>
           </w:p>
         </w:tc>
         <w:tc>
@@ -3946,7 +3989,23 @@
           <w:rFonts w:ascii="TimesNewRomanPSMT" w:hAnsi="TimesNewRomanPSMT"/>
           <w:szCs w:val="32"/>
         </w:rPr>
-        <w:t xml:space="preserve">Notice the five other classes in your BlueJ Project: </w:t>
+        <w:t xml:space="preserve">Notice the five other classes in your </w:t>
+      </w:r>
+      <w:proofErr w:type="spellStart"/>
+      <w:r>
+        <w:rPr>
+          <w:rFonts w:ascii="TimesNewRomanPSMT" w:hAnsi="TimesNewRomanPSMT"/>
+          <w:szCs w:val="32"/>
+        </w:rPr>
+        <w:t>BlueJ</w:t>
+      </w:r>
+      <w:proofErr w:type="spellEnd"/>
+      <w:r>
+        <w:rPr>
+          <w:rFonts w:ascii="TimesNewRomanPSMT" w:hAnsi="TimesNewRomanPSMT"/>
+          <w:szCs w:val="32"/>
+        </w:rPr>
+        <w:t xml:space="preserve"> Project: </w:t>
       </w:r>
       <w:r>
         <w:rPr>
@@ -4004,6 +4063,7 @@
         </w:rPr>
         <w:t xml:space="preserve">, and </w:t>
       </w:r>
+      <w:proofErr w:type="spellStart"/>
       <w:r>
         <w:rPr>
           <w:rFonts w:ascii="CourierNewPSMT" w:hAnsi="CourierNewPSMT"/>
@@ -4011,12 +4071,29 @@
         </w:rPr>
         <w:t>RunAbstract</w:t>
       </w:r>
-      <w:r>
-        <w:rPr>
-          <w:rFonts w:ascii="TimesNewRomanPSMT" w:hAnsi="TimesNewRomanPSMT"/>
-          <w:szCs w:val="32"/>
-        </w:rPr>
-        <w:t xml:space="preserve">. Each of these classes, already implemented by Dr. Vegdahl, </w:t>
+      <w:proofErr w:type="spellEnd"/>
+      <w:r>
+        <w:rPr>
+          <w:rFonts w:ascii="TimesNewRomanPSMT" w:hAnsi="TimesNewRomanPSMT"/>
+          <w:szCs w:val="32"/>
+        </w:rPr>
+        <w:t xml:space="preserve">. Each of these classes, already implemented by Dr. </w:t>
+      </w:r>
+      <w:proofErr w:type="spellStart"/>
+      <w:r>
+        <w:rPr>
+          <w:rFonts w:ascii="TimesNewRomanPSMT" w:hAnsi="TimesNewRomanPSMT"/>
+          <w:szCs w:val="32"/>
+        </w:rPr>
+        <w:t>Vegdahl</w:t>
+      </w:r>
+      <w:proofErr w:type="spellEnd"/>
+      <w:r>
+        <w:rPr>
+          <w:rFonts w:ascii="TimesNewRomanPSMT" w:hAnsi="TimesNewRomanPSMT"/>
+          <w:szCs w:val="32"/>
+        </w:rPr>
+        <w:t xml:space="preserve">, </w:t>
       </w:r>
       <w:r>
         <w:rPr>
@@ -4278,14 +4355,30 @@
           <w:rFonts w:ascii="TimesNewRomanPSMT" w:hAnsi="TimesNewRomanPSMT"/>
           <w:szCs w:val="32"/>
         </w:rPr>
-        <w:t xml:space="preserve"> (which you will create below)</w:t>
-      </w:r>
-      <w:r>
-        <w:rPr>
-          <w:rFonts w:ascii="TimesNewRomanPSMT" w:hAnsi="TimesNewRomanPSMT"/>
-          <w:szCs w:val="32"/>
-        </w:rPr>
-        <w:t xml:space="preserve">, and displays a text message that </w:t>
+        <w:t xml:space="preserve"> (which you will create below</w:t>
+      </w:r>
+      <w:proofErr w:type="gramStart"/>
+      <w:r>
+        <w:rPr>
+          <w:rFonts w:ascii="TimesNewRomanPSMT" w:hAnsi="TimesNewRomanPSMT"/>
+          <w:szCs w:val="32"/>
+        </w:rPr>
+        <w:t>)</w:t>
+      </w:r>
+      <w:r>
+        <w:rPr>
+          <w:rFonts w:ascii="TimesNewRomanPSMT" w:hAnsi="TimesNewRomanPSMT"/>
+          <w:szCs w:val="32"/>
+        </w:rPr>
+        <w:t>, and</w:t>
+      </w:r>
+      <w:proofErr w:type="gramEnd"/>
+      <w:r>
+        <w:rPr>
+          <w:rFonts w:ascii="TimesNewRomanPSMT" w:hAnsi="TimesNewRomanPSMT"/>
+          <w:szCs w:val="32"/>
+        </w:rPr>
+        <w:t xml:space="preserve"> displays a text message that </w:t>
       </w:r>
       <w:r>
         <w:rPr>
@@ -4336,7 +4429,39 @@
           <w:rFonts w:ascii="TimesNewRomanPSMT" w:hAnsi="TimesNewRomanPSMT"/>
           <w:szCs w:val="32"/>
         </w:rPr>
-        <w:t xml:space="preserve">At this point, if you were to compile your entire BlueJ project, you would have a number of compilation errors in the various Run classes. These errors are because you haven’t </w:t>
+        <w:t xml:space="preserve">At this point, if you were to compile your entire </w:t>
+      </w:r>
+      <w:proofErr w:type="spellStart"/>
+      <w:r>
+        <w:rPr>
+          <w:rFonts w:ascii="TimesNewRomanPSMT" w:hAnsi="TimesNewRomanPSMT"/>
+          <w:szCs w:val="32"/>
+        </w:rPr>
+        <w:t>BlueJ</w:t>
+      </w:r>
+      <w:proofErr w:type="spellEnd"/>
+      <w:r>
+        <w:rPr>
+          <w:rFonts w:ascii="TimesNewRomanPSMT" w:hAnsi="TimesNewRomanPSMT"/>
+          <w:szCs w:val="32"/>
+        </w:rPr>
+        <w:t xml:space="preserve"> project, you would have </w:t>
+      </w:r>
+      <w:proofErr w:type="gramStart"/>
+      <w:r>
+        <w:rPr>
+          <w:rFonts w:ascii="TimesNewRomanPSMT" w:hAnsi="TimesNewRomanPSMT"/>
+          <w:szCs w:val="32"/>
+        </w:rPr>
+        <w:t>a number of</w:t>
+      </w:r>
+      <w:proofErr w:type="gramEnd"/>
+      <w:r>
+        <w:rPr>
+          <w:rFonts w:ascii="TimesNewRomanPSMT" w:hAnsi="TimesNewRomanPSMT"/>
+          <w:szCs w:val="32"/>
+        </w:rPr>
+        <w:t xml:space="preserve"> compilation errors in the various Run classes. These errors are because you haven’t </w:t>
       </w:r>
       <w:r>
         <w:rPr>
@@ -4395,8 +4520,19 @@
           <w:sz w:val="29"/>
           <w:szCs w:val="37"/>
         </w:rPr>
-        <w:t>Part 1: Create a simple Die class</w:t>
-      </w:r>
+        <w:t xml:space="preserve">Part 1: Create a simple Die </w:t>
+      </w:r>
+      <w:proofErr w:type="gramStart"/>
+      <w:r>
+        <w:rPr>
+          <w:rFonts w:ascii="Times-Bold" w:hAnsi="Times-Bold"/>
+          <w:b/>
+          <w:sz w:val="29"/>
+          <w:szCs w:val="37"/>
+        </w:rPr>
+        <w:t>class</w:t>
+      </w:r>
+      <w:proofErr w:type="gramEnd"/>
     </w:p>
     <w:p>
       <w:pPr>
@@ -4551,6 +4687,7 @@
           <w:szCs w:val="32"/>
         </w:rPr>
       </w:pPr>
+      <w:proofErr w:type="spellStart"/>
       <w:r>
         <w:rPr>
           <w:rFonts w:ascii="CourierNewPSMT" w:hAnsi="CourierNewPSMT"/>
@@ -4558,6 +4695,7 @@
         </w:rPr>
         <w:t>currentValue</w:t>
       </w:r>
+      <w:proofErr w:type="spellEnd"/>
       <w:r>
         <w:rPr>
           <w:rFonts w:ascii="TimesNewRomanPSMT" w:hAnsi="TimesNewRomanPSMT"/>
@@ -4681,6 +4819,7 @@
         </w:rPr>
         <w:t xml:space="preserve"> </w:t>
       </w:r>
+      <w:proofErr w:type="spellStart"/>
       <w:r>
         <w:rPr>
           <w:rFonts w:ascii="CourierNewPSMT" w:hAnsi="CourierNewPSMT"/>
@@ -4688,6 +4827,7 @@
         </w:rPr>
         <w:t>reRoll</w:t>
       </w:r>
+      <w:proofErr w:type="spellEnd"/>
       <w:r>
         <w:rPr>
           <w:rFonts w:ascii="CourierNewPSMT" w:hAnsi="CourierNewPSMT"/>
@@ -4709,6 +4849,7 @@
         </w:rPr>
         <w:t xml:space="preserve"> You will implement the </w:t>
       </w:r>
+      <w:proofErr w:type="spellStart"/>
       <w:r>
         <w:rPr>
           <w:rFonts w:ascii="Courier New" w:hAnsi="Courier New"/>
@@ -4717,6 +4858,7 @@
         </w:rPr>
         <w:t>reRoll</w:t>
       </w:r>
+      <w:proofErr w:type="spellEnd"/>
       <w:r>
         <w:rPr>
           <w:rFonts w:ascii="CourierNewPSMT" w:hAnsi="CourierNewPSMT"/>
@@ -4792,6 +4934,7 @@
         </w:rPr>
         <w:t xml:space="preserve"> method, </w:t>
       </w:r>
+      <w:proofErr w:type="spellStart"/>
       <w:r>
         <w:rPr>
           <w:rFonts w:ascii="CourierNewPSMT" w:hAnsi="CourierNewPSMT"/>
@@ -4799,6 +4942,7 @@
         </w:rPr>
         <w:t>reRoll</w:t>
       </w:r>
+      <w:proofErr w:type="spellEnd"/>
       <w:r>
         <w:rPr>
           <w:rFonts w:ascii="CourierNewPSMT" w:hAnsi="CourierNewPSMT"/>
@@ -4813,6 +4957,7 @@
         </w:rPr>
         <w:t xml:space="preserve">, which updates the </w:t>
       </w:r>
+      <w:proofErr w:type="spellStart"/>
       <w:r>
         <w:rPr>
           <w:rFonts w:ascii="CourierNewPSMT" w:hAnsi="CourierNewPSMT"/>
@@ -4820,6 +4965,7 @@
         </w:rPr>
         <w:t>currentValue</w:t>
       </w:r>
+      <w:proofErr w:type="spellEnd"/>
       <w:r>
         <w:rPr>
           <w:rFonts w:ascii="TimesNewRomanPSMT" w:hAnsi="TimesNewRomanPSMT"/>
@@ -4827,12 +4973,21 @@
         </w:rPr>
         <w:t xml:space="preserve"> of the die with a new random value between 1 and 6, inclusive. You may find the </w:t>
       </w:r>
-      <w:r>
-        <w:rPr>
-          <w:rFonts w:ascii="CourierNewPSMT" w:hAnsi="CourierNewPSMT"/>
-          <w:szCs w:val="26"/>
-        </w:rPr>
-        <w:t>Math.random()</w:t>
+      <w:proofErr w:type="spellStart"/>
+      <w:r>
+        <w:rPr>
+          <w:rFonts w:ascii="CourierNewPSMT" w:hAnsi="CourierNewPSMT"/>
+          <w:szCs w:val="26"/>
+        </w:rPr>
+        <w:t>Math.random</w:t>
+      </w:r>
+      <w:proofErr w:type="spellEnd"/>
+      <w:r>
+        <w:rPr>
+          <w:rFonts w:ascii="CourierNewPSMT" w:hAnsi="CourierNewPSMT"/>
+          <w:szCs w:val="26"/>
+        </w:rPr>
+        <w:t>()</w:t>
       </w:r>
       <w:r>
         <w:rPr>
@@ -4879,12 +5034,21 @@
         </w:rPr>
         <w:t xml:space="preserve">: If you multiply a random number generated by </w:t>
       </w:r>
-      <w:r>
-        <w:rPr>
-          <w:rFonts w:ascii="CourierNewPSMT" w:hAnsi="CourierNewPSMT"/>
-          <w:szCs w:val="26"/>
-        </w:rPr>
-        <w:t>Math.random()</w:t>
+      <w:proofErr w:type="spellStart"/>
+      <w:r>
+        <w:rPr>
+          <w:rFonts w:ascii="CourierNewPSMT" w:hAnsi="CourierNewPSMT"/>
+          <w:szCs w:val="26"/>
+        </w:rPr>
+        <w:t>Math.random</w:t>
+      </w:r>
+      <w:proofErr w:type="spellEnd"/>
+      <w:r>
+        <w:rPr>
+          <w:rFonts w:ascii="CourierNewPSMT" w:hAnsi="CourierNewPSMT"/>
+          <w:szCs w:val="26"/>
+        </w:rPr>
+        <w:t>()</w:t>
       </w:r>
       <w:r>
         <w:rPr>
@@ -5007,7 +5171,51 @@
           <w:rFonts w:ascii="TimesNewRomanPSMT" w:hAnsi="TimesNewRomanPSMT"/>
           <w:szCs w:val="32"/>
         </w:rPr>
-        <w:t>object as a parameter.</w:t>
+        <w:t>object as a parameter</w:t>
+      </w:r>
+      <w:r>
+        <w:rPr>
+          <w:rFonts w:ascii="TimesNewRomanPSMT" w:hAnsi="TimesNewRomanPSMT"/>
+          <w:szCs w:val="32"/>
+        </w:rPr>
+        <w:t xml:space="preserve"> (y</w:t>
+      </w:r>
+      <w:r>
+        <w:rPr>
+          <w:rFonts w:ascii="TimesNewRomanPSMT" w:hAnsi="TimesNewRomanPSMT"/>
+          <w:szCs w:val="32"/>
+        </w:rPr>
+        <w:t xml:space="preserve">ou will need to import </w:t>
+      </w:r>
+      <w:proofErr w:type="spellStart"/>
+      <w:r>
+        <w:rPr>
+          <w:rFonts w:ascii="CourierNewPSMT" w:hAnsi="CourierNewPSMT"/>
+          <w:szCs w:val="26"/>
+        </w:rPr>
+        <w:t>java.awt.Graphics</w:t>
+      </w:r>
+      <w:proofErr w:type="spellEnd"/>
+      <w:r>
+        <w:rPr>
+          <w:rFonts w:ascii="TimesNewRomanPSMT" w:hAnsi="TimesNewRomanPSMT"/>
+          <w:szCs w:val="32"/>
+        </w:rPr>
+        <w:t xml:space="preserve"> first</w:t>
+      </w:r>
+      <w:r>
+        <w:rPr>
+          <w:rFonts w:ascii="TimesNewRomanPSMT" w:hAnsi="TimesNewRomanPSMT"/>
+          <w:szCs w:val="32"/>
+        </w:rPr>
+        <w:t>)</w:t>
+      </w:r>
+      <w:r>
+        <w:rPr>
+          <w:rFonts w:ascii="TimesNewRomanPSMT" w:hAnsi="TimesNewRomanPSMT"/>
+          <w:szCs w:val="32"/>
+        </w:rPr>
+        <w:t>.</w:t>
       </w:r>
       <w:r>
         <w:rPr>
@@ -5072,6 +5280,7 @@
         </w:rPr>
         <w:t xml:space="preserve"> the </w:t>
       </w:r>
+      <w:proofErr w:type="spellStart"/>
       <w:r>
         <w:rPr>
           <w:rFonts w:ascii="CourierNewPSMT" w:hAnsi="CourierNewPSMT"/>
@@ -5079,6 +5288,7 @@
         </w:rPr>
         <w:t>reRoll</w:t>
       </w:r>
+      <w:proofErr w:type="spellEnd"/>
       <w:r>
         <w:rPr>
           <w:rFonts w:ascii="CourierNewPSMT" w:hAnsi="CourierNewPSMT"/>
@@ -5233,6 +5443,7 @@
         </w:rPr>
         <w:t xml:space="preserve"> and </w:t>
       </w:r>
+      <w:proofErr w:type="spellStart"/>
       <w:r>
         <w:rPr>
           <w:rFonts w:ascii="CourierNewPSMT" w:hAnsi="CourierNewPSMT"/>
@@ -5240,6 +5451,7 @@
         </w:rPr>
         <w:t>reRoll</w:t>
       </w:r>
+      <w:proofErr w:type="spellEnd"/>
       <w:r>
         <w:rPr>
           <w:rFonts w:ascii="CourierNewPSMT" w:hAnsi="CourierNewPSMT"/>
@@ -5268,6 +5480,7 @@
         </w:rPr>
         <w:t xml:space="preserve"> may want to call </w:t>
       </w:r>
+      <w:proofErr w:type="spellStart"/>
       <w:r>
         <w:rPr>
           <w:rFonts w:ascii="CourierNewPSMT" w:hAnsi="CourierNewPSMT"/>
@@ -5275,6 +5488,7 @@
         </w:rPr>
         <w:t>reRoll</w:t>
       </w:r>
+      <w:proofErr w:type="spellEnd"/>
       <w:r>
         <w:rPr>
           <w:rFonts w:ascii="CourierNewPSMT" w:hAnsi="CourierNewPSMT"/>
@@ -5568,20 +5782,7 @@
         </w:rPr>
         <w:t xml:space="preserve">(You will need to import </w:t>
       </w:r>
-      <w:r>
-        <w:rPr>
-          <w:rFonts w:ascii="CourierNewPSMT" w:hAnsi="CourierNewPSMT"/>
-          <w:szCs w:val="26"/>
-        </w:rPr>
-        <w:t>java.awt.Graphics</w:t>
-      </w:r>
-      <w:r>
-        <w:rPr>
-          <w:rFonts w:ascii="TimesNewRomanPSMT" w:hAnsi="TimesNewRomanPSMT"/>
-          <w:szCs w:val="32"/>
-        </w:rPr>
-        <w:t xml:space="preserve"> and </w:t>
-      </w:r>
+      <w:proofErr w:type="spellStart"/>
       <w:r>
         <w:rPr>
           <w:rFonts w:ascii="CourierNewPSMT" w:hAnsi="CourierNewPSMT"/>
@@ -5589,6 +5790,7 @@
         </w:rPr>
         <w:t>java.awt.Color</w:t>
       </w:r>
+      <w:proofErr w:type="spellEnd"/>
       <w:r>
         <w:rPr>
           <w:rFonts w:ascii="TimesNewRomanPSMT" w:hAnsi="TimesNewRomanPSMT"/>
@@ -5736,6 +5938,7 @@
         </w:rPr>
         <w:t xml:space="preserve"> by using the syntax </w:t>
       </w:r>
+      <w:proofErr w:type="spellStart"/>
       <w:r>
         <w:rPr>
           <w:rFonts w:ascii="CourierNewPSMT" w:hAnsi="CourierNewPSMT"/>
@@ -5750,12 +5953,21 @@
         </w:rPr>
         <w:t>drawRect</w:t>
       </w:r>
-      <w:r>
-        <w:rPr>
-          <w:rFonts w:ascii="CourierNewPSMT" w:hAnsi="CourierNewPSMT"/>
-          <w:szCs w:val="26"/>
-        </w:rPr>
-        <w:t>(....arguments here....);</w:t>
+      <w:proofErr w:type="spellEnd"/>
+      <w:r>
+        <w:rPr>
+          <w:rFonts w:ascii="CourierNewPSMT" w:hAnsi="CourierNewPSMT"/>
+          <w:szCs w:val="26"/>
+        </w:rPr>
+        <w:t>(....arguments here....</w:t>
+      </w:r>
+      <w:proofErr w:type="gramStart"/>
+      <w:r>
+        <w:rPr>
+          <w:rFonts w:ascii="CourierNewPSMT" w:hAnsi="CourierNewPSMT"/>
+          <w:szCs w:val="26"/>
+        </w:rPr>
+        <w:t>);</w:t>
       </w:r>
       <w:r>
         <w:rPr>
@@ -5764,6 +5976,7 @@
         </w:rPr>
         <w:t>.</w:t>
       </w:r>
+      <w:proofErr w:type="gramEnd"/>
     </w:p>
     <w:p>
       <w:pPr>
@@ -5844,6 +6057,7 @@
         </w:rPr>
         <w:t xml:space="preserve">The </w:t>
       </w:r>
+      <w:proofErr w:type="spellStart"/>
       <w:r>
         <w:rPr>
           <w:rFonts w:ascii="CourierNewPSMT" w:hAnsi="CourierNewPSMT"/>
@@ -5851,6 +6065,7 @@
         </w:rPr>
         <w:t>currentValue</w:t>
       </w:r>
+      <w:proofErr w:type="spellEnd"/>
       <w:r>
         <w:rPr>
           <w:rFonts w:ascii="TimesNewRomanPSMT" w:hAnsi="TimesNewRomanPSMT"/>
@@ -5880,6 +6095,7 @@
         </w:rPr>
         <w:t xml:space="preserve">  To do so, </w:t>
       </w:r>
+      <w:proofErr w:type="spellStart"/>
       <w:r>
         <w:rPr>
           <w:rFonts w:ascii="CourierNewPSMT" w:hAnsi="CourierNewPSMT"/>
@@ -5887,6 +6103,7 @@
         </w:rPr>
         <w:t>currentValue</w:t>
       </w:r>
+      <w:proofErr w:type="spellEnd"/>
       <w:r>
         <w:rPr>
           <w:rFonts w:ascii="TimesNewRomanPSMT" w:hAnsi="TimesNewRomanPSMT"/>
@@ -5901,12 +6118,21 @@
         </w:rPr>
         <w:t xml:space="preserve"> </w:t>
       </w:r>
+      <w:proofErr w:type="spellStart"/>
       <w:r>
         <w:rPr>
           <w:rFonts w:ascii="Courier New" w:hAnsi="Courier New" w:cs="Courier New"/>
           <w:szCs w:val="32"/>
         </w:rPr>
-        <w:t>Integer.toString(int)</w:t>
+        <w:t>Integer.toString</w:t>
+      </w:r>
+      <w:proofErr w:type="spellEnd"/>
+      <w:r>
+        <w:rPr>
+          <w:rFonts w:ascii="Courier New" w:hAnsi="Courier New" w:cs="Courier New"/>
+          <w:szCs w:val="32"/>
+        </w:rPr>
+        <w:t>(int)</w:t>
       </w:r>
       <w:r>
         <w:rPr>
@@ -6320,8 +6546,17 @@
           <w:rFonts w:ascii="CourierNewPSMT" w:hAnsi="CourierNewPSMT"/>
           <w:szCs w:val="26"/>
         </w:rPr>
-        <w:t xml:space="preserve"> drawSpot</w:t>
-      </w:r>
+        <w:t xml:space="preserve"> </w:t>
+      </w:r>
+      <w:proofErr w:type="spellStart"/>
+      <w:r>
+        <w:rPr>
+          <w:rFonts w:ascii="CourierNewPSMT" w:hAnsi="CourierNewPSMT"/>
+          <w:szCs w:val="26"/>
+        </w:rPr>
+        <w:t>drawSpot</w:t>
+      </w:r>
+      <w:proofErr w:type="spellEnd"/>
       <w:r>
         <w:rPr>
           <w:rFonts w:ascii="CourierNewPSMT" w:hAnsi="CourierNewPSMT"/>
@@ -6641,6 +6876,7 @@
         </w:rPr>
         <w:t xml:space="preserve">f </w:t>
       </w:r>
+      <w:proofErr w:type="spellStart"/>
       <w:r>
         <w:rPr>
           <w:rFonts w:ascii="CourierNewPSMT" w:hAnsi="CourierNewPSMT"/>
@@ -6648,6 +6884,7 @@
         </w:rPr>
         <w:t>currentValue</w:t>
       </w:r>
+      <w:proofErr w:type="spellEnd"/>
       <w:r>
         <w:rPr>
           <w:rFonts w:ascii="TimesNewRomanPSMT" w:hAnsi="TimesNewRomanPSMT"/>
@@ -6718,6 +6955,7 @@
         </w:rPr>
         <w:t xml:space="preserve"> method should call (invoke) the </w:t>
       </w:r>
+      <w:proofErr w:type="spellStart"/>
       <w:r>
         <w:rPr>
           <w:rFonts w:ascii="CourierNewPSMT" w:hAnsi="CourierNewPSMT"/>
@@ -6725,6 +6963,7 @@
         </w:rPr>
         <w:t>drawSpot</w:t>
       </w:r>
+      <w:proofErr w:type="spellEnd"/>
       <w:r>
         <w:rPr>
           <w:rFonts w:ascii="CourierNewPSMT" w:hAnsi="CourierNewPSMT"/>
@@ -7175,6 +7414,7 @@
         </w:rPr>
         <w:t xml:space="preserve"> </w:t>
       </w:r>
+      <w:proofErr w:type="spellStart"/>
       <w:r>
         <w:rPr>
           <w:rFonts w:ascii="CourierNewPSMT" w:hAnsi="CourierNewPSMT"/>
@@ -7182,6 +7422,7 @@
         </w:rPr>
         <w:t>drawSpot</w:t>
       </w:r>
+      <w:proofErr w:type="spellEnd"/>
       <w:r>
         <w:rPr>
           <w:rFonts w:ascii="CourierNewPSMT" w:hAnsi="CourierNewPSMT"/>
@@ -7224,6 +7465,7 @@
         </w:rPr>
         <w:t xml:space="preserve"> should call </w:t>
       </w:r>
+      <w:proofErr w:type="spellStart"/>
       <w:r>
         <w:rPr>
           <w:rFonts w:ascii="CourierNewPSMT" w:hAnsi="CourierNewPSMT"/>
@@ -7231,6 +7473,7 @@
         </w:rPr>
         <w:t>drawSpot</w:t>
       </w:r>
+      <w:proofErr w:type="spellEnd"/>
       <w:r>
         <w:rPr>
           <w:rFonts w:ascii="CourierNewPSMT" w:hAnsi="CourierNewPSMT"/>
@@ -7422,8 +7665,19 @@
           <w:sz w:val="29"/>
           <w:szCs w:val="37"/>
         </w:rPr>
-        <w:t>: Add a method that allows you to change the size of a die</w:t>
-      </w:r>
+        <w:t xml:space="preserve">: Add a method that allows you to change the size of a </w:t>
+      </w:r>
+      <w:proofErr w:type="gramStart"/>
+      <w:r>
+        <w:rPr>
+          <w:rFonts w:ascii="Times-Bold" w:hAnsi="Times-Bold"/>
+          <w:b/>
+          <w:sz w:val="29"/>
+          <w:szCs w:val="37"/>
+        </w:rPr>
+        <w:t>die</w:t>
+      </w:r>
+      <w:proofErr w:type="gramEnd"/>
     </w:p>
     <w:p>
       <w:pPr>
@@ -7518,6 +7772,7 @@
         </w:rPr>
         <w:t xml:space="preserve">. It does this by invoking the </w:t>
       </w:r>
+      <w:proofErr w:type="spellStart"/>
       <w:r>
         <w:rPr>
           <w:rFonts w:ascii="CourierNewPSMT" w:hAnsi="CourierNewPSMT"/>
@@ -7525,6 +7780,7 @@
         </w:rPr>
         <w:t>setSize</w:t>
       </w:r>
+      <w:proofErr w:type="spellEnd"/>
       <w:r>
         <w:rPr>
           <w:rFonts w:ascii="CourierNewPSMT" w:hAnsi="CourierNewPSMT"/>
@@ -7552,13 +7808,31 @@
           <w:szCs w:val="26"/>
         </w:rPr>
       </w:pPr>
-      <w:r>
-        <w:rPr>
-          <w:rFonts w:ascii="CourierNewPSMT" w:hAnsi="CourierNewPSMT"/>
-          <w:szCs w:val="26"/>
-        </w:rPr>
-        <w:t>myDie.setSize(100);</w:t>
-      </w:r>
+      <w:proofErr w:type="spellStart"/>
+      <w:r>
+        <w:rPr>
+          <w:rFonts w:ascii="CourierNewPSMT" w:hAnsi="CourierNewPSMT"/>
+          <w:szCs w:val="26"/>
+        </w:rPr>
+        <w:t>myDie.setSize</w:t>
+      </w:r>
+      <w:proofErr w:type="spellEnd"/>
+      <w:r>
+        <w:rPr>
+          <w:rFonts w:ascii="CourierNewPSMT" w:hAnsi="CourierNewPSMT"/>
+          <w:szCs w:val="26"/>
+        </w:rPr>
+        <w:t>(100</w:t>
+      </w:r>
+      <w:proofErr w:type="gramStart"/>
+      <w:r>
+        <w:rPr>
+          <w:rFonts w:ascii="CourierNewPSMT" w:hAnsi="CourierNewPSMT"/>
+          <w:szCs w:val="26"/>
+        </w:rPr>
+        <w:t>);</w:t>
+      </w:r>
+      <w:proofErr w:type="gramEnd"/>
     </w:p>
     <w:p>
       <w:pPr>
@@ -7801,6 +8075,7 @@
         </w:rPr>
         <w:t xml:space="preserve"> method, </w:t>
       </w:r>
+      <w:proofErr w:type="spellStart"/>
       <w:r>
         <w:rPr>
           <w:rFonts w:ascii="CourierNewPSMT" w:hAnsi="CourierNewPSMT"/>
@@ -7808,6 +8083,7 @@
         </w:rPr>
         <w:t>setSize</w:t>
       </w:r>
+      <w:proofErr w:type="spellEnd"/>
       <w:r>
         <w:rPr>
           <w:rFonts w:ascii="CourierNewPSMT" w:hAnsi="CourierNewPSMT"/>
@@ -7904,6 +8180,7 @@
         </w:rPr>
         <w:t xml:space="preserve"> method, </w:t>
       </w:r>
+      <w:proofErr w:type="spellStart"/>
       <w:r>
         <w:rPr>
           <w:rFonts w:ascii="CourierNewPSMT" w:hAnsi="CourierNewPSMT"/>
@@ -7911,6 +8188,7 @@
         </w:rPr>
         <w:t>getSize</w:t>
       </w:r>
+      <w:proofErr w:type="spellEnd"/>
       <w:r>
         <w:rPr>
           <w:rFonts w:ascii="CourierNewPSMT" w:hAnsi="CourierNewPSMT"/>
@@ -7966,6 +8244,7 @@
         </w:rPr>
         <w:t xml:space="preserve">The initial size of the die should be 50 before </w:t>
       </w:r>
+      <w:proofErr w:type="spellStart"/>
       <w:r>
         <w:rPr>
           <w:rFonts w:ascii="CourierNewPSMT" w:hAnsi="CourierNewPSMT"/>
@@ -7973,6 +8252,7 @@
         </w:rPr>
         <w:t>setSize</w:t>
       </w:r>
+      <w:proofErr w:type="spellEnd"/>
       <w:r>
         <w:rPr>
           <w:rFonts w:ascii="CourierNewPSMT" w:hAnsi="CourierNewPSMT"/>
@@ -8015,12 +8295,21 @@
         </w:rPr>
         <w:t xml:space="preserve">call </w:t>
       </w:r>
-      <w:r>
-        <w:rPr>
-          <w:rFonts w:ascii="CourierNewPSMT" w:hAnsi="CourierNewPSMT"/>
-          <w:szCs w:val="26"/>
-        </w:rPr>
-        <w:t>setSize(50)</w:t>
+      <w:proofErr w:type="spellStart"/>
+      <w:r>
+        <w:rPr>
+          <w:rFonts w:ascii="CourierNewPSMT" w:hAnsi="CourierNewPSMT"/>
+          <w:szCs w:val="26"/>
+        </w:rPr>
+        <w:t>setSize</w:t>
+      </w:r>
+      <w:proofErr w:type="spellEnd"/>
+      <w:r>
+        <w:rPr>
+          <w:rFonts w:ascii="CourierNewPSMT" w:hAnsi="CourierNewPSMT"/>
+          <w:szCs w:val="26"/>
+        </w:rPr>
+        <w:t>(50)</w:t>
       </w:r>
       <w:r>
         <w:rPr>
@@ -8086,7 +8375,23 @@
           <w:rFonts w:ascii="TimesNewRomanPSMT" w:hAnsi="TimesNewRomanPSMT"/>
           <w:szCs w:val="32"/>
         </w:rPr>
-        <w:t xml:space="preserve"> method so that it draws the die as an NxN-pixel square where N is the value of the new instance variable. </w:t>
+        <w:t xml:space="preserve"> method so that it draws the die as an </w:t>
+      </w:r>
+      <w:proofErr w:type="spellStart"/>
+      <w:r>
+        <w:rPr>
+          <w:rFonts w:ascii="TimesNewRomanPSMT" w:hAnsi="TimesNewRomanPSMT"/>
+          <w:szCs w:val="32"/>
+        </w:rPr>
+        <w:t>NxN</w:t>
+      </w:r>
+      <w:proofErr w:type="spellEnd"/>
+      <w:r>
+        <w:rPr>
+          <w:rFonts w:ascii="TimesNewRomanPSMT" w:hAnsi="TimesNewRomanPSMT"/>
+          <w:szCs w:val="32"/>
+        </w:rPr>
+        <w:t xml:space="preserve">-pixel square where N is the value of the new instance variable. </w:t>
       </w:r>
       <w:r>
         <w:rPr>
@@ -8102,12 +8407,21 @@
         </w:rPr>
         <w:t xml:space="preserve">modify </w:t>
       </w:r>
-      <w:r>
-        <w:rPr>
-          <w:rFonts w:ascii="CourierNewPSMT" w:hAnsi="CourierNewPSMT"/>
-          <w:szCs w:val="26"/>
-        </w:rPr>
-        <w:t>drawSpot()</w:t>
+      <w:proofErr w:type="spellStart"/>
+      <w:r>
+        <w:rPr>
+          <w:rFonts w:ascii="CourierNewPSMT" w:hAnsi="CourierNewPSMT"/>
+          <w:szCs w:val="26"/>
+        </w:rPr>
+        <w:t>drawSpot</w:t>
+      </w:r>
+      <w:proofErr w:type="spellEnd"/>
+      <w:r>
+        <w:rPr>
+          <w:rFonts w:ascii="CourierNewPSMT" w:hAnsi="CourierNewPSMT"/>
+          <w:szCs w:val="26"/>
+        </w:rPr>
+        <w:t>()</w:t>
       </w:r>
       <w:r>
         <w:rPr>
@@ -8142,7 +8456,23 @@
           <w:rFonts w:ascii="TimesNewRomanPSMT" w:hAnsi="TimesNewRomanPSMT"/>
           <w:szCs w:val="32"/>
         </w:rPr>
-        <w:t>scale along with the die – i.e., when the die gets bigger, they should get bigger and their positions should “stretch out”</w:t>
+        <w:t xml:space="preserve">scale along with the die – i.e., when the die gets bigger, they should get </w:t>
+      </w:r>
+      <w:proofErr w:type="gramStart"/>
+      <w:r>
+        <w:rPr>
+          <w:rFonts w:ascii="TimesNewRomanPSMT" w:hAnsi="TimesNewRomanPSMT"/>
+          <w:szCs w:val="32"/>
+        </w:rPr>
+        <w:t>bigger</w:t>
+      </w:r>
+      <w:proofErr w:type="gramEnd"/>
+      <w:r>
+        <w:rPr>
+          <w:rFonts w:ascii="TimesNewRomanPSMT" w:hAnsi="TimesNewRomanPSMT"/>
+          <w:szCs w:val="32"/>
+        </w:rPr>
+        <w:t xml:space="preserve"> and their positions should “stretch out”</w:t>
       </w:r>
       <w:r>
         <w:rPr>
@@ -8187,12 +8517,21 @@
         </w:rPr>
         <w:t xml:space="preserve">the scaling of both position and size of the pips should happen within </w:t>
       </w:r>
-      <w:r>
-        <w:rPr>
-          <w:rFonts w:ascii="CourierNewPSMT" w:hAnsi="CourierNewPSMT"/>
-          <w:szCs w:val="26"/>
-        </w:rPr>
-        <w:t>drawSpot()</w:t>
+      <w:proofErr w:type="spellStart"/>
+      <w:r>
+        <w:rPr>
+          <w:rFonts w:ascii="CourierNewPSMT" w:hAnsi="CourierNewPSMT"/>
+          <w:szCs w:val="26"/>
+        </w:rPr>
+        <w:t>drawSpot</w:t>
+      </w:r>
+      <w:proofErr w:type="spellEnd"/>
+      <w:r>
+        <w:rPr>
+          <w:rFonts w:ascii="CourierNewPSMT" w:hAnsi="CourierNewPSMT"/>
+          <w:szCs w:val="26"/>
+        </w:rPr>
+        <w:t>()</w:t>
       </w:r>
       <w:r>
         <w:rPr>
@@ -8201,12 +8540,21 @@
         </w:rPr>
         <w:t xml:space="preserve"> – the calls to </w:t>
       </w:r>
-      <w:r>
-        <w:rPr>
-          <w:rFonts w:ascii="CourierNewPSMT" w:hAnsi="CourierNewPSMT"/>
-          <w:szCs w:val="26"/>
-        </w:rPr>
-        <w:t>drawSpot()</w:t>
+      <w:proofErr w:type="spellStart"/>
+      <w:r>
+        <w:rPr>
+          <w:rFonts w:ascii="CourierNewPSMT" w:hAnsi="CourierNewPSMT"/>
+          <w:szCs w:val="26"/>
+        </w:rPr>
+        <w:t>drawSpot</w:t>
+      </w:r>
+      <w:proofErr w:type="spellEnd"/>
+      <w:r>
+        <w:rPr>
+          <w:rFonts w:ascii="CourierNewPSMT" w:hAnsi="CourierNewPSMT"/>
+          <w:szCs w:val="26"/>
+        </w:rPr>
+        <w:t>()</w:t>
       </w:r>
       <w:r>
         <w:rPr>
@@ -8428,8 +8776,19 @@
           <w:sz w:val="29"/>
           <w:szCs w:val="37"/>
         </w:rPr>
-        <w:t>Draw a second die at a different position</w:t>
-      </w:r>
+        <w:t xml:space="preserve">Draw a second die at a different </w:t>
+      </w:r>
+      <w:proofErr w:type="gramStart"/>
+      <w:r>
+        <w:rPr>
+          <w:rFonts w:ascii="Times-Bold" w:hAnsi="Times-Bold"/>
+          <w:b/>
+          <w:sz w:val="29"/>
+          <w:szCs w:val="37"/>
+        </w:rPr>
+        <w:t>position</w:t>
+      </w:r>
+      <w:proofErr w:type="gramEnd"/>
     </w:p>
     <w:p>
       <w:pPr>
@@ -8494,13 +8853,31 @@
           <w:szCs w:val="26"/>
         </w:rPr>
       </w:pPr>
-      <w:r>
-        <w:rPr>
-          <w:rFonts w:ascii="CourierNewPSMT" w:hAnsi="CourierNewPSMT"/>
-          <w:szCs w:val="26"/>
-        </w:rPr>
-        <w:t>myDie = new Die(0, 0);</w:t>
-      </w:r>
+      <w:proofErr w:type="spellStart"/>
+      <w:r>
+        <w:rPr>
+          <w:rFonts w:ascii="CourierNewPSMT" w:hAnsi="CourierNewPSMT"/>
+          <w:szCs w:val="26"/>
+        </w:rPr>
+        <w:t>myDie</w:t>
+      </w:r>
+      <w:proofErr w:type="spellEnd"/>
+      <w:r>
+        <w:rPr>
+          <w:rFonts w:ascii="CourierNewPSMT" w:hAnsi="CourierNewPSMT"/>
+          <w:szCs w:val="26"/>
+        </w:rPr>
+        <w:t xml:space="preserve"> = new Die(0, 0</w:t>
+      </w:r>
+      <w:proofErr w:type="gramStart"/>
+      <w:r>
+        <w:rPr>
+          <w:rFonts w:ascii="CourierNewPSMT" w:hAnsi="CourierNewPSMT"/>
+          <w:szCs w:val="26"/>
+        </w:rPr>
+        <w:t>);</w:t>
+      </w:r>
+      <w:proofErr w:type="gramEnd"/>
     </w:p>
     <w:p>
       <w:pPr>
@@ -8515,8 +8892,17 @@
           <w:rFonts w:ascii="CourierNewPSMT" w:hAnsi="CourierNewPSMT"/>
           <w:szCs w:val="26"/>
         </w:rPr>
-        <w:t>myDie2 = new Die(210, 50);</w:t>
-      </w:r>
+        <w:t>myDie2 = new Die(210, 50</w:t>
+      </w:r>
+      <w:proofErr w:type="gramStart"/>
+      <w:r>
+        <w:rPr>
+          <w:rFonts w:ascii="CourierNewPSMT" w:hAnsi="CourierNewPSMT"/>
+          <w:szCs w:val="26"/>
+        </w:rPr>
+        <w:t>);</w:t>
+      </w:r>
+      <w:proofErr w:type="gramEnd"/>
     </w:p>
     <w:p/>
     <w:p>
@@ -8685,8 +9071,18 @@
           <w:color w:val="000000" w:themeColor="text1"/>
           <w:szCs w:val="32"/>
         </w:rPr>
-        <w:t>x-coordinate to represent the upper left-hand x-coordinate of a die</w:t>
-      </w:r>
+        <w:t xml:space="preserve">x-coordinate to represent the upper left-hand x-coordinate of a </w:t>
+      </w:r>
+      <w:proofErr w:type="gramStart"/>
+      <w:r>
+        <w:rPr>
+          <w:rFonts w:ascii="TimesNewRomanPSMT" w:hAnsi="TimesNewRomanPSMT"/>
+          <w:color w:val="000000" w:themeColor="text1"/>
+          <w:szCs w:val="32"/>
+        </w:rPr>
+        <w:t>die</w:t>
+      </w:r>
+      <w:proofErr w:type="gramEnd"/>
     </w:p>
     <w:p>
       <w:pPr>
@@ -8722,8 +9118,18 @@
           <w:color w:val="000000" w:themeColor="text1"/>
           <w:szCs w:val="32"/>
         </w:rPr>
-        <w:t>y-coordinate to represent the upper left-hand y-coordinate of a die</w:t>
-      </w:r>
+        <w:t xml:space="preserve">y-coordinate to represent the upper left-hand y-coordinate of a </w:t>
+      </w:r>
+      <w:proofErr w:type="gramStart"/>
+      <w:r>
+        <w:rPr>
+          <w:rFonts w:ascii="TimesNewRomanPSMT" w:hAnsi="TimesNewRomanPSMT"/>
+          <w:color w:val="000000" w:themeColor="text1"/>
+          <w:szCs w:val="32"/>
+        </w:rPr>
+        <w:t>die</w:t>
+      </w:r>
+      <w:proofErr w:type="gramEnd"/>
     </w:p>
     <w:p>
       <w:pPr>
@@ -8863,8 +9269,18 @@
           <w:color w:val="000000" w:themeColor="text1"/>
           <w:szCs w:val="26"/>
         </w:rPr>
-        <w:t>this();</w:t>
-      </w:r>
+        <w:t>this(</w:t>
+      </w:r>
+      <w:proofErr w:type="gramStart"/>
+      <w:r>
+        <w:rPr>
+          <w:rFonts w:ascii="CourierNewPSMT" w:hAnsi="CourierNewPSMT"/>
+          <w:color w:val="000000" w:themeColor="text1"/>
+          <w:szCs w:val="26"/>
+        </w:rPr>
+        <w:t>);</w:t>
+      </w:r>
+      <w:proofErr w:type="gramEnd"/>
       <w:r>
         <w:rPr>
           <w:rFonts w:ascii="TimesNewRomanPSMT" w:hAnsi="TimesNewRomanPSMT"/>
@@ -9039,12 +9455,21 @@
         </w:rPr>
         <w:t xml:space="preserve">the pips should happen within </w:t>
       </w:r>
-      <w:r>
-        <w:rPr>
-          <w:rFonts w:ascii="CourierNewPSMT" w:hAnsi="CourierNewPSMT"/>
-          <w:szCs w:val="26"/>
-        </w:rPr>
-        <w:t>drawSpot()</w:t>
+      <w:proofErr w:type="spellStart"/>
+      <w:r>
+        <w:rPr>
+          <w:rFonts w:ascii="CourierNewPSMT" w:hAnsi="CourierNewPSMT"/>
+          <w:szCs w:val="26"/>
+        </w:rPr>
+        <w:t>drawSpot</w:t>
+      </w:r>
+      <w:proofErr w:type="spellEnd"/>
+      <w:r>
+        <w:rPr>
+          <w:rFonts w:ascii="CourierNewPSMT" w:hAnsi="CourierNewPSMT"/>
+          <w:szCs w:val="26"/>
+        </w:rPr>
+        <w:t>()</w:t>
       </w:r>
       <w:r>
         <w:rPr>
@@ -9053,12 +9478,21 @@
         </w:rPr>
         <w:t xml:space="preserve"> – the calls to </w:t>
       </w:r>
-      <w:r>
-        <w:rPr>
-          <w:rFonts w:ascii="CourierNewPSMT" w:hAnsi="CourierNewPSMT"/>
-          <w:szCs w:val="26"/>
-        </w:rPr>
-        <w:t>drawSpot()</w:t>
+      <w:proofErr w:type="spellStart"/>
+      <w:r>
+        <w:rPr>
+          <w:rFonts w:ascii="CourierNewPSMT" w:hAnsi="CourierNewPSMT"/>
+          <w:szCs w:val="26"/>
+        </w:rPr>
+        <w:t>drawSpot</w:t>
+      </w:r>
+      <w:proofErr w:type="spellEnd"/>
+      <w:r>
+        <w:rPr>
+          <w:rFonts w:ascii="CourierNewPSMT" w:hAnsi="CourierNewPSMT"/>
+          <w:szCs w:val="26"/>
+        </w:rPr>
+        <w:t>()</w:t>
       </w:r>
       <w:r>
         <w:rPr>
@@ -9147,13 +9581,23 @@
         </w:rPr>
         <w:t xml:space="preserve"> </w:t>
       </w:r>
+      <w:proofErr w:type="spellStart"/>
       <w:r>
         <w:rPr>
           <w:rFonts w:ascii="CourierNewPSMT" w:hAnsi="CourierNewPSMT"/>
           <w:color w:val="000000" w:themeColor="text1"/>
           <w:szCs w:val="26"/>
         </w:rPr>
-        <w:t>drawSpot()</w:t>
+        <w:t>drawSpot</w:t>
+      </w:r>
+      <w:proofErr w:type="spellEnd"/>
+      <w:r>
+        <w:rPr>
+          <w:rFonts w:ascii="CourierNewPSMT" w:hAnsi="CourierNewPSMT"/>
+          <w:color w:val="000000" w:themeColor="text1"/>
+          <w:szCs w:val="26"/>
+        </w:rPr>
+        <w:t>()</w:t>
       </w:r>
       <w:r>
         <w:rPr>
@@ -9362,8 +9806,19 @@
           <w:sz w:val="29"/>
           <w:szCs w:val="37"/>
         </w:rPr>
-        <w:t>, and identify whether two dice are equal</w:t>
-      </w:r>
+        <w:t xml:space="preserve">, and identify whether two dice are </w:t>
+      </w:r>
+      <w:proofErr w:type="gramStart"/>
+      <w:r>
+        <w:rPr>
+          <w:rFonts w:ascii="Times-Bold" w:hAnsi="Times-Bold"/>
+          <w:b/>
+          <w:sz w:val="29"/>
+          <w:szCs w:val="37"/>
+        </w:rPr>
+        <w:t>equal</w:t>
+      </w:r>
+      <w:proofErr w:type="gramEnd"/>
     </w:p>
     <w:p>
       <w:pPr>
@@ -9610,6 +10065,7 @@
         </w:rPr>
         <w:t xml:space="preserve"> method, </w:t>
       </w:r>
+      <w:proofErr w:type="spellStart"/>
       <w:r>
         <w:rPr>
           <w:rFonts w:ascii="Courier New" w:hAnsi="Courier New" w:cs="Courier New"/>
@@ -9624,6 +10080,7 @@
         </w:rPr>
         <w:t>alue</w:t>
       </w:r>
+      <w:proofErr w:type="spellEnd"/>
       <w:r>
         <w:rPr>
           <w:rFonts w:ascii="CourierNewPSMT" w:hAnsi="CourierNewPSMT"/>
@@ -9638,6 +10095,7 @@
         </w:rPr>
         <w:t xml:space="preserve">, that takes no parameters and returns the value of </w:t>
       </w:r>
+      <w:proofErr w:type="spellStart"/>
       <w:r>
         <w:rPr>
           <w:rFonts w:ascii="CourierNewPSMT" w:hAnsi="CourierNewPSMT"/>
@@ -9645,6 +10103,7 @@
         </w:rPr>
         <w:t>currentValue</w:t>
       </w:r>
+      <w:proofErr w:type="spellEnd"/>
       <w:r>
         <w:rPr>
           <w:rFonts w:ascii="TimesNewRomanPSMT" w:hAnsi="TimesNewRomanPSMT"/>
@@ -9727,6 +10186,7 @@
         </w:rPr>
         <w:t xml:space="preserve"> method, </w:t>
       </w:r>
+      <w:proofErr w:type="spellStart"/>
       <w:r>
         <w:rPr>
           <w:rFonts w:ascii="CourierNewPSMT" w:hAnsi="CourierNewPSMT"/>
@@ -9734,6 +10194,7 @@
         </w:rPr>
         <w:t>toString</w:t>
       </w:r>
+      <w:proofErr w:type="spellEnd"/>
       <w:r>
         <w:rPr>
           <w:rFonts w:ascii="CourierNewPSMT" w:hAnsi="CourierNewPSMT"/>
@@ -9790,6 +10251,7 @@
         </w:rPr>
         <w:t xml:space="preserve"> containing a single character, where the character corresponds to the </w:t>
       </w:r>
+      <w:proofErr w:type="spellStart"/>
       <w:r>
         <w:rPr>
           <w:rFonts w:ascii="CourierNewPSMT" w:hAnsi="CourierNewPSMT"/>
@@ -9797,6 +10259,7 @@
         </w:rPr>
         <w:t>currentValue</w:t>
       </w:r>
+      <w:proofErr w:type="spellEnd"/>
       <w:r>
         <w:rPr>
           <w:rFonts w:ascii="TimesNewRomanPSMT" w:hAnsi="TimesNewRomanPSMT"/>
@@ -9832,6 +10295,7 @@
         </w:rPr>
         <w:t xml:space="preserve"> object. For example, if </w:t>
       </w:r>
+      <w:proofErr w:type="spellStart"/>
       <w:r>
         <w:rPr>
           <w:rFonts w:ascii="CourierNewPSMT" w:hAnsi="CourierNewPSMT"/>
@@ -9839,6 +10303,7 @@
         </w:rPr>
         <w:t>currentValue</w:t>
       </w:r>
+      <w:proofErr w:type="spellEnd"/>
       <w:r>
         <w:rPr>
           <w:rFonts w:ascii="TimesNewRomanPSMT" w:hAnsi="TimesNewRomanPSMT"/>
@@ -9916,12 +10381,21 @@
         </w:rPr>
         <w:t xml:space="preserve"> </w:t>
       </w:r>
+      <w:proofErr w:type="spellStart"/>
       <w:r>
         <w:rPr>
           <w:rFonts w:ascii="Courier New" w:hAnsi="Courier New" w:cs="Courier New"/>
           <w:szCs w:val="32"/>
         </w:rPr>
-        <w:t>Integer.toString(int)</w:t>
+        <w:t>Integer.toString</w:t>
+      </w:r>
+      <w:proofErr w:type="spellEnd"/>
+      <w:r>
+        <w:rPr>
+          <w:rFonts w:ascii="Courier New" w:hAnsi="Courier New" w:cs="Courier New"/>
+          <w:szCs w:val="32"/>
+        </w:rPr>
+        <w:t>(int)</w:t>
       </w:r>
       <w:r>
         <w:rPr>
@@ -10025,6 +10499,7 @@
         </w:rPr>
         <w:t xml:space="preserve"> value that tells whether the face value, or </w:t>
       </w:r>
+      <w:proofErr w:type="spellStart"/>
       <w:r>
         <w:rPr>
           <w:rFonts w:ascii="CourierNewPSMT" w:hAnsi="CourierNewPSMT"/>
@@ -10032,6 +10507,7 @@
         </w:rPr>
         <w:t>currentValue</w:t>
       </w:r>
+      <w:proofErr w:type="spellEnd"/>
       <w:r>
         <w:rPr>
           <w:rFonts w:ascii="TimesNewRomanPSMT" w:hAnsi="TimesNewRomanPSMT"/>
@@ -10204,7 +10680,23 @@
           <w:rFonts w:ascii="CourierNewPSMT" w:hAnsi="CourierNewPSMT"/>
           <w:szCs w:val="26"/>
         </w:rPr>
-        <w:t xml:space="preserve">   if (myDie.equals(myDie2)) ...</w:t>
+        <w:t xml:space="preserve">   if (</w:t>
+      </w:r>
+      <w:proofErr w:type="spellStart"/>
+      <w:r>
+        <w:rPr>
+          <w:rFonts w:ascii="CourierNewPSMT" w:hAnsi="CourierNewPSMT"/>
+          <w:szCs w:val="26"/>
+        </w:rPr>
+        <w:t>myDie.equals</w:t>
+      </w:r>
+      <w:proofErr w:type="spellEnd"/>
+      <w:r>
+        <w:rPr>
+          <w:rFonts w:ascii="CourierNewPSMT" w:hAnsi="CourierNewPSMT"/>
+          <w:szCs w:val="26"/>
+        </w:rPr>
+        <w:t>(myDie2)) ...</w:t>
       </w:r>
     </w:p>
     <w:p>
@@ -10337,7 +10829,23 @@
           <w:rFonts w:ascii="CourierNewPSMT" w:hAnsi="CourierNewPSMT"/>
           <w:szCs w:val="26"/>
         </w:rPr>
-        <w:t>public boolean equals(Object obj) {</w:t>
+        <w:t xml:space="preserve">public </w:t>
+      </w:r>
+      <w:proofErr w:type="spellStart"/>
+      <w:r>
+        <w:rPr>
+          <w:rFonts w:ascii="CourierNewPSMT" w:hAnsi="CourierNewPSMT"/>
+          <w:szCs w:val="26"/>
+        </w:rPr>
+        <w:t>boolean</w:t>
+      </w:r>
+      <w:proofErr w:type="spellEnd"/>
+      <w:r>
+        <w:rPr>
+          <w:rFonts w:ascii="CourierNewPSMT" w:hAnsi="CourierNewPSMT"/>
+          <w:szCs w:val="26"/>
+        </w:rPr>
+        <w:t xml:space="preserve"> equals(Object obj) {</w:t>
       </w:r>
     </w:p>
     <w:p>
@@ -10364,8 +10872,17 @@
           <w:rFonts w:ascii="CourierNewPSMT" w:hAnsi="CourierNewPSMT"/>
           <w:szCs w:val="26"/>
         </w:rPr>
-        <w:t>return (this == obj);</w:t>
-      </w:r>
+        <w:t>return (this == obj</w:t>
+      </w:r>
+      <w:proofErr w:type="gramStart"/>
+      <w:r>
+        <w:rPr>
+          <w:rFonts w:ascii="CourierNewPSMT" w:hAnsi="CourierNewPSMT"/>
+          <w:szCs w:val="26"/>
+        </w:rPr>
+        <w:t>);</w:t>
+      </w:r>
+      <w:proofErr w:type="gramEnd"/>
     </w:p>
     <w:p>
       <w:pPr>
@@ -10567,12 +11084,21 @@
         </w:rPr>
         <w:t xml:space="preserve"> (or just doing </w:t>
       </w:r>
-      <w:r>
-        <w:rPr>
-          <w:rFonts w:ascii="CourierNewPSMT" w:hAnsi="CourierNewPSMT"/>
-          <w:szCs w:val="26"/>
-        </w:rPr>
-        <w:t>myDie == myDie2</w:t>
+      <w:proofErr w:type="spellStart"/>
+      <w:r>
+        <w:rPr>
+          <w:rFonts w:ascii="CourierNewPSMT" w:hAnsi="CourierNewPSMT"/>
+          <w:szCs w:val="26"/>
+        </w:rPr>
+        <w:t>myDie</w:t>
+      </w:r>
+      <w:proofErr w:type="spellEnd"/>
+      <w:r>
+        <w:rPr>
+          <w:rFonts w:ascii="CourierNewPSMT" w:hAnsi="CourierNewPSMT"/>
+          <w:szCs w:val="26"/>
+        </w:rPr>
+        <w:t xml:space="preserve"> == myDie2</w:t>
       </w:r>
       <w:r>
         <w:rPr>
@@ -10586,7 +11112,23 @@
           <w:rFonts w:ascii="TimesNewRomanPSMT" w:hAnsi="TimesNewRomanPSMT"/>
           <w:szCs w:val="32"/>
         </w:rPr>
-        <w:t xml:space="preserve"> will always return false. </w:t>
+        <w:t xml:space="preserve"> will </w:t>
+      </w:r>
+      <w:proofErr w:type="spellStart"/>
+      <w:r>
+        <w:rPr>
+          <w:rFonts w:ascii="TimesNewRomanPSMT" w:hAnsi="TimesNewRomanPSMT"/>
+          <w:szCs w:val="32"/>
+        </w:rPr>
+        <w:t>always</w:t>
+      </w:r>
+      <w:proofErr w:type="spellEnd"/>
+      <w:r>
+        <w:rPr>
+          <w:rFonts w:ascii="TimesNewRomanPSMT" w:hAnsi="TimesNewRomanPSMT"/>
+          <w:szCs w:val="32"/>
+        </w:rPr>
+        <w:t xml:space="preserve"> return false. </w:t>
       </w:r>
       <w:r>
         <w:rPr>
@@ -10801,6 +11343,7 @@
         </w:rPr>
         <w:t xml:space="preserve">Use </w:t>
       </w:r>
+      <w:proofErr w:type="spellStart"/>
       <w:r>
         <w:rPr>
           <w:rFonts w:ascii="Courier New" w:hAnsi="Courier New" w:cs="Courier New"/>
@@ -10815,6 +11358,7 @@
         </w:rPr>
         <w:t>alue</w:t>
       </w:r>
+      <w:proofErr w:type="spellEnd"/>
       <w:r>
         <w:rPr>
           <w:rFonts w:ascii="CourierNewPSMT" w:hAnsi="CourierNewPSMT"/>

</xml_diff>

<commit_message>
Now both dice change size when you click the buttons.
</commit_message>
<xml_diff>
--- a/Lab 8 - Methods and Classes v04.docx
+++ b/Lab 8 - Methods and Classes v04.docx
@@ -1,6 +1,6 @@
 
 <file path=word/document.xml><?xml version="1.0" encoding="utf-8"?>
-<w:document xmlns:wpc="http://schemas.microsoft.com/office/word/2010/wordprocessingCanvas" xmlns:cx="http://schemas.microsoft.com/office/drawing/2014/chartex" xmlns:cx1="http://schemas.microsoft.com/office/drawing/2015/9/8/chartex" xmlns:cx2="http://schemas.microsoft.com/office/drawing/2015/10/21/chartex" xmlns:cx3="http://schemas.microsoft.com/office/drawing/2016/5/9/chartex" xmlns:cx4="http://schemas.microsoft.com/office/drawing/2016/5/10/chartex" xmlns:cx5="http://schemas.microsoft.com/office/drawing/2016/5/11/chartex" xmlns:cx6="http://schemas.microsoft.com/office/drawing/2016/5/12/chartex" xmlns:cx7="http://schemas.microsoft.com/office/drawing/2016/5/13/chartex" xmlns:cx8="http://schemas.microsoft.com/office/drawing/2016/5/14/chartex" xmlns:mc="http://schemas.openxmlformats.org/markup-compatibility/2006" xmlns:aink="http://schemas.microsoft.com/office/drawing/2016/ink" xmlns:am3d="http://schemas.microsoft.com/office/drawing/2017/model3d" xmlns:o="urn:schemas-microsoft-com:office:office" xmlns:oel="http://schemas.microsoft.com/office/2019/extlst" xmlns:r="http://schemas.openxmlformats.org/officeDocument/2006/relationships" xmlns:m="http://schemas.openxmlformats.org/officeDocument/2006/math" xmlns:v="urn:schemas-microsoft-com:vml" xmlns:wp14="http://schemas.microsoft.com/office/word/2010/wordprocessingDrawing" xmlns:wp="http://schemas.openxmlformats.org/drawingml/2006/wordprocessingDrawing" xmlns:w10="urn:schemas-microsoft-com:office:word" xmlns:w="http://schemas.openxmlformats.org/wordprocessingml/2006/main" xmlns:w14="http://schemas.microsoft.com/office/word/2010/wordml" xmlns:w15="http://schemas.microsoft.com/office/word/2012/wordml" xmlns:w16cex="http://schemas.microsoft.com/office/word/2018/wordml/cex" xmlns:w16cid="http://schemas.microsoft.com/office/word/2016/wordml/cid" xmlns:w16="http://schemas.microsoft.com/office/word/2018/wordml" xmlns:w16sdtdh="http://schemas.microsoft.com/office/word/2020/wordml/sdtdatahash" xmlns:w16se="http://schemas.microsoft.com/office/word/2015/wordml/symex" xmlns:wpg="http://schemas.microsoft.com/office/word/2010/wordprocessingGroup" xmlns:wpi="http://schemas.microsoft.com/office/word/2010/wordprocessingInk" xmlns:wne="http://schemas.microsoft.com/office/word/2006/wordml" xmlns:wps="http://schemas.microsoft.com/office/word/2010/wordprocessingShape" mc:Ignorable="w14 w15 w16se w16cid w16 w16cex w16sdtdh wp14">
+<w:document xmlns:wpc="http://schemas.microsoft.com/office/word/2010/wordprocessingCanvas" xmlns:cx="http://schemas.microsoft.com/office/drawing/2014/chartex" xmlns:cx1="http://schemas.microsoft.com/office/drawing/2015/9/8/chartex" xmlns:cx2="http://schemas.microsoft.com/office/drawing/2015/10/21/chartex" xmlns:cx3="http://schemas.microsoft.com/office/drawing/2016/5/9/chartex" xmlns:cx4="http://schemas.microsoft.com/office/drawing/2016/5/10/chartex" xmlns:cx5="http://schemas.microsoft.com/office/drawing/2016/5/11/chartex" xmlns:cx6="http://schemas.microsoft.com/office/drawing/2016/5/12/chartex" xmlns:cx7="http://schemas.microsoft.com/office/drawing/2016/5/13/chartex" xmlns:cx8="http://schemas.microsoft.com/office/drawing/2016/5/14/chartex" xmlns:mc="http://schemas.openxmlformats.org/markup-compatibility/2006" xmlns:aink="http://schemas.microsoft.com/office/drawing/2016/ink" xmlns:am3d="http://schemas.microsoft.com/office/drawing/2017/model3d" xmlns:o="urn:schemas-microsoft-com:office:office" xmlns:oel="http://schemas.microsoft.com/office/2019/extlst" xmlns:r="http://schemas.openxmlformats.org/officeDocument/2006/relationships" xmlns:m="http://schemas.openxmlformats.org/officeDocument/2006/math" xmlns:v="urn:schemas-microsoft-com:vml" xmlns:wp14="http://schemas.microsoft.com/office/word/2010/wordprocessingDrawing" xmlns:wp="http://schemas.openxmlformats.org/drawingml/2006/wordprocessingDrawing" xmlns:w10="urn:schemas-microsoft-com:office:word" xmlns:w="http://schemas.openxmlformats.org/wordprocessingml/2006/main" xmlns:w14="http://schemas.microsoft.com/office/word/2010/wordml" xmlns:w15="http://schemas.microsoft.com/office/word/2012/wordml" xmlns:w16cex="http://schemas.microsoft.com/office/word/2018/wordml/cex" xmlns:w16cid="http://schemas.microsoft.com/office/word/2016/wordml/cid" xmlns:w16="http://schemas.microsoft.com/office/word/2018/wordml" xmlns:w16du="http://schemas.microsoft.com/office/word/2023/wordml/word16du" xmlns:w16sdtdh="http://schemas.microsoft.com/office/word/2020/wordml/sdtdatahash" xmlns:w16se="http://schemas.microsoft.com/office/word/2015/wordml/symex" xmlns:wpg="http://schemas.microsoft.com/office/word/2010/wordprocessingGroup" xmlns:wpi="http://schemas.microsoft.com/office/word/2010/wordprocessingInk" xmlns:wne="http://schemas.microsoft.com/office/word/2006/wordml" xmlns:wps="http://schemas.microsoft.com/office/word/2010/wordprocessingShape" mc:Ignorable="w14 w15 w16se w16cid w16 w16cex w16sdtdh w16du wp14">
   <w:body>
     <w:p>
       <w:pPr>
@@ -1124,14 +1124,7 @@
                 <w:rFonts w:ascii="TimesNewRomanPSMT" w:hAnsi="TimesNewRomanPSMT"/>
                 <w:szCs w:val="32"/>
               </w:rPr>
-              <w:t>size</w:t>
-            </w:r>
-            <w:r>
-              <w:rPr>
-                <w:rFonts w:ascii="TimesNewRomanPSMT" w:hAnsi="TimesNewRomanPSMT"/>
-                <w:szCs w:val="32"/>
-              </w:rPr>
-              <w:t xml:space="preserve"> </w:t>
+              <w:t xml:space="preserve">size </w:t>
             </w:r>
           </w:p>
         </w:tc>
@@ -4520,19 +4513,8 @@
           <w:sz w:val="29"/>
           <w:szCs w:val="37"/>
         </w:rPr>
-        <w:t xml:space="preserve">Part 1: Create a simple Die </w:t>
-      </w:r>
-      <w:proofErr w:type="gramStart"/>
-      <w:r>
-        <w:rPr>
-          <w:rFonts w:ascii="Times-Bold" w:hAnsi="Times-Bold"/>
-          <w:b/>
-          <w:sz w:val="29"/>
-          <w:szCs w:val="37"/>
-        </w:rPr>
-        <w:t>class</w:t>
-      </w:r>
-      <w:proofErr w:type="gramEnd"/>
+        <w:t>Part 1: Create a simple Die class</w:t>
+      </w:r>
     </w:p>
     <w:p>
       <w:pPr>
@@ -5178,14 +5160,7 @@
           <w:rFonts w:ascii="TimesNewRomanPSMT" w:hAnsi="TimesNewRomanPSMT"/>
           <w:szCs w:val="32"/>
         </w:rPr>
-        <w:t xml:space="preserve"> (y</w:t>
-      </w:r>
-      <w:r>
-        <w:rPr>
-          <w:rFonts w:ascii="TimesNewRomanPSMT" w:hAnsi="TimesNewRomanPSMT"/>
-          <w:szCs w:val="32"/>
-        </w:rPr>
-        <w:t xml:space="preserve">ou will need to import </w:t>
+        <w:t xml:space="preserve"> (you will need to import </w:t>
       </w:r>
       <w:proofErr w:type="spellStart"/>
       <w:r>
@@ -5201,14 +5176,7 @@
           <w:rFonts w:ascii="TimesNewRomanPSMT" w:hAnsi="TimesNewRomanPSMT"/>
           <w:szCs w:val="32"/>
         </w:rPr>
-        <w:t xml:space="preserve"> first</w:t>
-      </w:r>
-      <w:r>
-        <w:rPr>
-          <w:rFonts w:ascii="TimesNewRomanPSMT" w:hAnsi="TimesNewRomanPSMT"/>
-          <w:szCs w:val="32"/>
-        </w:rPr>
-        <w:t>)</w:t>
+        <w:t xml:space="preserve"> first)</w:t>
       </w:r>
       <w:r>
         <w:rPr>
@@ -5257,21 +5225,7 @@
           <w:rFonts w:ascii="TimesNewRomanPSMT" w:hAnsi="TimesNewRomanPSMT"/>
           <w:szCs w:val="32"/>
         </w:rPr>
-        <w:t xml:space="preserve">method must </w:t>
-      </w:r>
-      <w:r>
-        <w:rPr>
-          <w:rFonts w:ascii="TimesNewRomanPSMT" w:hAnsi="TimesNewRomanPSMT"/>
-          <w:szCs w:val="32"/>
-        </w:rPr>
-        <w:t xml:space="preserve">first </w:t>
-      </w:r>
-      <w:r>
-        <w:rPr>
-          <w:rFonts w:ascii="TimesNewRomanPSMT" w:hAnsi="TimesNewRomanPSMT"/>
-          <w:szCs w:val="32"/>
-        </w:rPr>
-        <w:t>call</w:t>
+        <w:t>method must first call</w:t>
       </w:r>
       <w:r>
         <w:rPr>
@@ -5343,14 +5297,7 @@
           <w:rFonts w:ascii="TimesNewRomanPSMT" w:hAnsi="TimesNewRomanPSMT"/>
           <w:szCs w:val="32"/>
         </w:rPr>
-        <w:t>he die is drawn to the screen</w:t>
-      </w:r>
-      <w:r>
-        <w:rPr>
-          <w:rFonts w:ascii="TimesNewRomanPSMT" w:hAnsi="TimesNewRomanPSMT"/>
-          <w:szCs w:val="32"/>
-        </w:rPr>
-        <w:t>. You will write</w:t>
+        <w:t>he die is drawn to the screen. You will write</w:t>
       </w:r>
       <w:r>
         <w:rPr>
@@ -5939,6 +5886,7 @@
         <w:t xml:space="preserve"> by using the syntax </w:t>
       </w:r>
       <w:proofErr w:type="spellStart"/>
+      <w:proofErr w:type="gramStart"/>
       <w:r>
         <w:rPr>
           <w:rFonts w:ascii="CourierNewPSMT" w:hAnsi="CourierNewPSMT"/>
@@ -5954,20 +5902,13 @@
         <w:t>drawRect</w:t>
       </w:r>
       <w:proofErr w:type="spellEnd"/>
-      <w:r>
-        <w:rPr>
-          <w:rFonts w:ascii="CourierNewPSMT" w:hAnsi="CourierNewPSMT"/>
-          <w:szCs w:val="26"/>
-        </w:rPr>
-        <w:t>(....arguments here....</w:t>
-      </w:r>
-      <w:proofErr w:type="gramStart"/>
-      <w:r>
-        <w:rPr>
-          <w:rFonts w:ascii="CourierNewPSMT" w:hAnsi="CourierNewPSMT"/>
-          <w:szCs w:val="26"/>
-        </w:rPr>
-        <w:t>);</w:t>
+      <w:proofErr w:type="gramEnd"/>
+      <w:r>
+        <w:rPr>
+          <w:rFonts w:ascii="CourierNewPSMT" w:hAnsi="CourierNewPSMT"/>
+          <w:szCs w:val="26"/>
+        </w:rPr>
+        <w:t>(....arguments here....);</w:t>
       </w:r>
       <w:r>
         <w:rPr>
@@ -5976,7 +5917,6 @@
         </w:rPr>
         <w:t>.</w:t>
       </w:r>
-      <w:proofErr w:type="gramEnd"/>
     </w:p>
     <w:p>
       <w:pPr>
@@ -7665,19 +7605,8 @@
           <w:sz w:val="29"/>
           <w:szCs w:val="37"/>
         </w:rPr>
-        <w:t xml:space="preserve">: Add a method that allows you to change the size of a </w:t>
-      </w:r>
-      <w:proofErr w:type="gramStart"/>
-      <w:r>
-        <w:rPr>
-          <w:rFonts w:ascii="Times-Bold" w:hAnsi="Times-Bold"/>
-          <w:b/>
-          <w:sz w:val="29"/>
-          <w:szCs w:val="37"/>
-        </w:rPr>
-        <w:t>die</w:t>
-      </w:r>
-      <w:proofErr w:type="gramEnd"/>
+        <w:t>: Add a method that allows you to change the size of a die</w:t>
+      </w:r>
     </w:p>
     <w:p>
       <w:pPr>
@@ -7773,6 +7702,7 @@
         <w:t xml:space="preserve">. It does this by invoking the </w:t>
       </w:r>
       <w:proofErr w:type="spellStart"/>
+      <w:proofErr w:type="gramStart"/>
       <w:r>
         <w:rPr>
           <w:rFonts w:ascii="CourierNewPSMT" w:hAnsi="CourierNewPSMT"/>
@@ -7786,14 +7716,36 @@
           <w:rFonts w:ascii="CourierNewPSMT" w:hAnsi="CourierNewPSMT"/>
           <w:szCs w:val="26"/>
         </w:rPr>
-        <w:t>()</w:t>
-      </w:r>
-      <w:r>
-        <w:rPr>
-          <w:rFonts w:ascii="TimesNewRomanPSMT" w:hAnsi="TimesNewRomanPSMT"/>
-          <w:szCs w:val="32"/>
-        </w:rPr>
-        <w:t xml:space="preserve"> method, as in:    </w:t>
+        <w:t>(</w:t>
+      </w:r>
+      <w:proofErr w:type="gramEnd"/>
+      <w:r>
+        <w:rPr>
+          <w:rFonts w:ascii="CourierNewPSMT" w:hAnsi="CourierNewPSMT"/>
+          <w:szCs w:val="26"/>
+        </w:rPr>
+        <w:t>)</w:t>
+      </w:r>
+      <w:r>
+        <w:rPr>
+          <w:rFonts w:ascii="TimesNewRomanPSMT" w:hAnsi="TimesNewRomanPSMT"/>
+          <w:szCs w:val="32"/>
+        </w:rPr>
+        <w:t xml:space="preserve"> method</w:t>
+      </w:r>
+      <w:r>
+        <w:rPr>
+          <w:rFonts w:ascii="TimesNewRomanPSMT" w:hAnsi="TimesNewRomanPSMT"/>
+          <w:szCs w:val="32"/>
+        </w:rPr>
+        <w:t xml:space="preserve"> in this line of code</w:t>
+      </w:r>
+      <w:r>
+        <w:rPr>
+          <w:rFonts w:ascii="TimesNewRomanPSMT" w:hAnsi="TimesNewRomanPSMT"/>
+          <w:szCs w:val="32"/>
+        </w:rPr>
+        <w:t xml:space="preserve">:    </w:t>
       </w:r>
     </w:p>
     <w:p>
@@ -7822,7 +7774,21 @@
           <w:rFonts w:ascii="CourierNewPSMT" w:hAnsi="CourierNewPSMT"/>
           <w:szCs w:val="26"/>
         </w:rPr>
-        <w:t>(100</w:t>
+        <w:t>(1</w:t>
+      </w:r>
+      <w:r>
+        <w:rPr>
+          <w:rFonts w:ascii="CourierNewPSMT" w:hAnsi="CourierNewPSMT"/>
+          <w:szCs w:val="26"/>
+        </w:rPr>
+        <w:t>5</w:t>
+      </w:r>
+      <w:r>
+        <w:rPr>
+          <w:rFonts w:ascii="CourierNewPSMT" w:hAnsi="CourierNewPSMT"/>
+          <w:szCs w:val="26"/>
+        </w:rPr>
+        <w:t>0</w:t>
       </w:r>
       <w:proofErr w:type="gramStart"/>
       <w:r>
@@ -7850,14 +7816,7 @@
           <w:rFonts w:ascii="TimesNewRomanPSMT" w:hAnsi="TimesNewRomanPSMT"/>
           <w:szCs w:val="32"/>
         </w:rPr>
-        <w:t xml:space="preserve">The </w:t>
-      </w:r>
-      <w:r>
-        <w:rPr>
-          <w:rFonts w:ascii="TimesNewRomanPSMT" w:hAnsi="TimesNewRomanPSMT"/>
-          <w:szCs w:val="32"/>
-        </w:rPr>
-        <w:t>+ Size button on the interface increases the size of the die and the - Size button  decreases the size of the die. Each click of the button changes the die size by 10 pixels in each direction.</w:t>
+        <w:t>The + Size button on the interface increases the size of the die and the - Size button  decreases the size of the die. Each click of the button changes the die size by 10 pixels in each direction.</w:t>
       </w:r>
     </w:p>
     <w:p>
@@ -7892,21 +7851,7 @@
           <w:szCs w:val="32"/>
         </w:rPr>
         <w:lastRenderedPageBreak/>
-        <w:t>The Run</w:t>
-      </w:r>
-      <w:r>
-        <w:rPr>
-          <w:rFonts w:ascii="TimesNewRomanPSMT" w:hAnsi="TimesNewRomanPSMT"/>
-          <w:szCs w:val="32"/>
-        </w:rPr>
-        <w:t>3</w:t>
-      </w:r>
-      <w:r>
-        <w:rPr>
-          <w:rFonts w:ascii="TimesNewRomanPSMT" w:hAnsi="TimesNewRomanPSMT"/>
-          <w:szCs w:val="32"/>
-        </w:rPr>
-        <w:t xml:space="preserve"> class will set the initial size of the die to 150. As you increase or decrease the size of the die by pressing on the buttons, </w:t>
+        <w:t xml:space="preserve">As you increase or decrease the size of the die by pressing on the buttons, </w:t>
       </w:r>
       <w:r>
         <w:rPr>
@@ -8408,6 +8353,7 @@
         <w:t xml:space="preserve">modify </w:t>
       </w:r>
       <w:proofErr w:type="spellStart"/>
+      <w:proofErr w:type="gramStart"/>
       <w:r>
         <w:rPr>
           <w:rFonts w:ascii="CourierNewPSMT" w:hAnsi="CourierNewPSMT"/>
@@ -8421,7 +8367,15 @@
           <w:rFonts w:ascii="CourierNewPSMT" w:hAnsi="CourierNewPSMT"/>
           <w:szCs w:val="26"/>
         </w:rPr>
-        <w:t>()</w:t>
+        <w:t>(</w:t>
+      </w:r>
+      <w:proofErr w:type="gramEnd"/>
+      <w:r>
+        <w:rPr>
+          <w:rFonts w:ascii="CourierNewPSMT" w:hAnsi="CourierNewPSMT"/>
+          <w:szCs w:val="26"/>
+        </w:rPr>
+        <w:t>)</w:t>
       </w:r>
       <w:r>
         <w:rPr>
@@ -8456,23 +8410,7 @@
           <w:rFonts w:ascii="TimesNewRomanPSMT" w:hAnsi="TimesNewRomanPSMT"/>
           <w:szCs w:val="32"/>
         </w:rPr>
-        <w:t xml:space="preserve">scale along with the die – i.e., when the die gets bigger, they should get </w:t>
-      </w:r>
-      <w:proofErr w:type="gramStart"/>
-      <w:r>
-        <w:rPr>
-          <w:rFonts w:ascii="TimesNewRomanPSMT" w:hAnsi="TimesNewRomanPSMT"/>
-          <w:szCs w:val="32"/>
-        </w:rPr>
-        <w:t>bigger</w:t>
-      </w:r>
-      <w:proofErr w:type="gramEnd"/>
-      <w:r>
-        <w:rPr>
-          <w:rFonts w:ascii="TimesNewRomanPSMT" w:hAnsi="TimesNewRomanPSMT"/>
-          <w:szCs w:val="32"/>
-        </w:rPr>
-        <w:t xml:space="preserve"> and their positions should “stretch out”</w:t>
+        <w:t>scale along with the die – i.e., when the die gets bigger, they should get bigger and their positions should “stretch out”</w:t>
       </w:r>
       <w:r>
         <w:rPr>
@@ -8776,73 +8714,103 @@
           <w:sz w:val="29"/>
           <w:szCs w:val="37"/>
         </w:rPr>
-        <w:t xml:space="preserve">Draw a second die at a different </w:t>
-      </w:r>
-      <w:proofErr w:type="gramStart"/>
-      <w:r>
+        <w:t>Draw a second die at a different position</w:t>
+      </w:r>
+    </w:p>
+    <w:p>
+      <w:pPr>
+        <w:widowControl w:val="0"/>
+        <w:autoSpaceDE w:val="0"/>
+        <w:autoSpaceDN w:val="0"/>
+        <w:adjustRightInd w:val="0"/>
         <w:rPr>
           <w:rFonts w:ascii="Times-Bold" w:hAnsi="Times-Bold"/>
           <w:b/>
           <w:sz w:val="29"/>
           <w:szCs w:val="37"/>
         </w:rPr>
-        <w:t>position</w:t>
-      </w:r>
-      <w:proofErr w:type="gramEnd"/>
+      </w:pPr>
     </w:p>
     <w:p>
-      <w:pPr>
-        <w:widowControl w:val="0"/>
-        <w:autoSpaceDE w:val="0"/>
-        <w:autoSpaceDN w:val="0"/>
-        <w:adjustRightInd w:val="0"/>
-        <w:rPr>
-          <w:rFonts w:ascii="Times-Bold" w:hAnsi="Times-Bold"/>
-          <w:b/>
-          <w:sz w:val="29"/>
-          <w:szCs w:val="37"/>
-        </w:rPr>
-      </w:pPr>
+      <w:r>
+        <w:t xml:space="preserve">The instructor’s code in </w:t>
+      </w:r>
+      <w:r>
+        <w:rPr>
+          <w:rFonts w:ascii="CourierNewPSMT" w:hAnsi="CourierNewPSMT"/>
+          <w:szCs w:val="26"/>
+        </w:rPr>
+        <w:t>Run4</w:t>
+      </w:r>
+      <w:r>
+        <w:t xml:space="preserve"> will attempt to create *two* dice this time. The first die will be at the same position as before -- i.e., top-left corner at (0,0) – whereas the second die’s top-left corner will be given an x-coordinate of 210 pixels and a y-coordinate of 50 pixels. Here are the lines </w:t>
+      </w:r>
+      <w:r>
+        <w:t xml:space="preserve">of code </w:t>
+      </w:r>
+      <w:r>
+        <w:t xml:space="preserve">in </w:t>
+      </w:r>
+      <w:r>
+        <w:rPr>
+          <w:rFonts w:ascii="CourierNewPSMT" w:hAnsi="CourierNewPSMT"/>
+          <w:szCs w:val="26"/>
+        </w:rPr>
+        <w:t>Run4</w:t>
+      </w:r>
+      <w:r>
+        <w:t xml:space="preserve"> that make the two </w:t>
+      </w:r>
+      <w:r>
+        <w:rPr>
+          <w:rFonts w:ascii="CourierNewPSMT" w:hAnsi="CourierNewPSMT"/>
+          <w:szCs w:val="26"/>
+        </w:rPr>
+        <w:t>Die</w:t>
+      </w:r>
+      <w:r>
+        <w:t xml:space="preserve"> objects: </w:t>
+      </w:r>
     </w:p>
     <w:p>
-      <w:r>
-        <w:t xml:space="preserve">The instructor’s code in </w:t>
-      </w:r>
-      <w:r>
-        <w:rPr>
-          <w:rFonts w:ascii="CourierNewPSMT" w:hAnsi="CourierNewPSMT"/>
-          <w:szCs w:val="26"/>
-        </w:rPr>
-        <w:t>Run4</w:t>
-      </w:r>
-      <w:r>
-        <w:t xml:space="preserve"> will attempt to create *two* dice this time. The first die will be at the same position as before -- i.e., top-left corner at (0,0) – whereas the second die’s top-left corner will be given an x-coordinate of 210 pixels and a y-coordinate of 50 pixels. Here are the lines </w:t>
-      </w:r>
-      <w:r>
-        <w:t xml:space="preserve">of code </w:t>
-      </w:r>
-      <w:r>
-        <w:t xml:space="preserve">in </w:t>
-      </w:r>
-      <w:r>
-        <w:rPr>
-          <w:rFonts w:ascii="CourierNewPSMT" w:hAnsi="CourierNewPSMT"/>
-          <w:szCs w:val="26"/>
-        </w:rPr>
-        <w:t>Run4</w:t>
-      </w:r>
-      <w:r>
-        <w:t xml:space="preserve"> that make the two </w:t>
-      </w:r>
-      <w:r>
-        <w:rPr>
-          <w:rFonts w:ascii="CourierNewPSMT" w:hAnsi="CourierNewPSMT"/>
-          <w:szCs w:val="26"/>
-        </w:rPr>
-        <w:t>Die</w:t>
-      </w:r>
-      <w:r>
-        <w:t xml:space="preserve"> objects: </w:t>
+      <w:pPr>
+        <w:ind w:left="720"/>
+        <w:rPr>
+          <w:rFonts w:ascii="CourierNewPSMT" w:hAnsi="CourierNewPSMT"/>
+          <w:szCs w:val="26"/>
+        </w:rPr>
+      </w:pPr>
+      <w:proofErr w:type="spellStart"/>
+      <w:r>
+        <w:rPr>
+          <w:rFonts w:ascii="CourierNewPSMT" w:hAnsi="CourierNewPSMT"/>
+          <w:szCs w:val="26"/>
+        </w:rPr>
+        <w:t>myDie</w:t>
+      </w:r>
+      <w:proofErr w:type="spellEnd"/>
+      <w:r>
+        <w:rPr>
+          <w:rFonts w:ascii="CourierNewPSMT" w:hAnsi="CourierNewPSMT"/>
+          <w:szCs w:val="26"/>
+        </w:rPr>
+        <w:t xml:space="preserve"> = new </w:t>
+      </w:r>
+      <w:proofErr w:type="gramStart"/>
+      <w:r>
+        <w:rPr>
+          <w:rFonts w:ascii="CourierNewPSMT" w:hAnsi="CourierNewPSMT"/>
+          <w:szCs w:val="26"/>
+        </w:rPr>
+        <w:t>Die(</w:t>
+      </w:r>
+      <w:proofErr w:type="gramEnd"/>
+      <w:r>
+        <w:rPr>
+          <w:rFonts w:ascii="CourierNewPSMT" w:hAnsi="CourierNewPSMT"/>
+          <w:szCs w:val="26"/>
+        </w:rPr>
+        <w:t>0, 0);</w:t>
       </w:r>
     </w:p>
     <w:p>
@@ -8853,21 +8821,12 @@
           <w:szCs w:val="26"/>
         </w:rPr>
       </w:pPr>
-      <w:proofErr w:type="spellStart"/>
-      <w:r>
-        <w:rPr>
-          <w:rFonts w:ascii="CourierNewPSMT" w:hAnsi="CourierNewPSMT"/>
-          <w:szCs w:val="26"/>
-        </w:rPr>
-        <w:t>myDie</w:t>
-      </w:r>
-      <w:proofErr w:type="spellEnd"/>
-      <w:r>
-        <w:rPr>
-          <w:rFonts w:ascii="CourierNewPSMT" w:hAnsi="CourierNewPSMT"/>
-          <w:szCs w:val="26"/>
-        </w:rPr>
-        <w:t xml:space="preserve"> = new Die(0, 0</w:t>
+      <w:r>
+        <w:rPr>
+          <w:rFonts w:ascii="CourierNewPSMT" w:hAnsi="CourierNewPSMT"/>
+          <w:szCs w:val="26"/>
+        </w:rPr>
+        <w:t xml:space="preserve">myDie2 = new </w:t>
       </w:r>
       <w:proofErr w:type="gramStart"/>
       <w:r>
@@ -8875,34 +8834,16 @@
           <w:rFonts w:ascii="CourierNewPSMT" w:hAnsi="CourierNewPSMT"/>
           <w:szCs w:val="26"/>
         </w:rPr>
-        <w:t>);</w:t>
+        <w:t>Die(</w:t>
       </w:r>
       <w:proofErr w:type="gramEnd"/>
-    </w:p>
-    <w:p>
-      <w:pPr>
-        <w:ind w:left="720"/>
-        <w:rPr>
-          <w:rFonts w:ascii="CourierNewPSMT" w:hAnsi="CourierNewPSMT"/>
-          <w:szCs w:val="26"/>
-        </w:rPr>
-      </w:pPr>
-      <w:r>
-        <w:rPr>
-          <w:rFonts w:ascii="CourierNewPSMT" w:hAnsi="CourierNewPSMT"/>
-          <w:szCs w:val="26"/>
-        </w:rPr>
-        <w:t>myDie2 = new Die(210, 50</w:t>
-      </w:r>
-      <w:proofErr w:type="gramStart"/>
-      <w:r>
-        <w:rPr>
-          <w:rFonts w:ascii="CourierNewPSMT" w:hAnsi="CourierNewPSMT"/>
-          <w:szCs w:val="26"/>
-        </w:rPr>
-        <w:t>);</w:t>
-      </w:r>
-      <w:proofErr w:type="gramEnd"/>
+      <w:r>
+        <w:rPr>
+          <w:rFonts w:ascii="CourierNewPSMT" w:hAnsi="CourierNewPSMT"/>
+          <w:szCs w:val="26"/>
+        </w:rPr>
+        <w:t>210, 50);</w:t>
+      </w:r>
     </w:p>
     <w:p/>
     <w:p>
@@ -8961,6 +8902,7 @@
           <w:color w:val="000000" w:themeColor="text1"/>
           <w:szCs w:val="32"/>
         </w:rPr>
+        <w:lastRenderedPageBreak/>
         <w:t>Give the</w:t>
       </w:r>
       <w:r>
@@ -9071,18 +9013,8 @@
           <w:color w:val="000000" w:themeColor="text1"/>
           <w:szCs w:val="32"/>
         </w:rPr>
-        <w:t xml:space="preserve">x-coordinate to represent the upper left-hand x-coordinate of a </w:t>
-      </w:r>
-      <w:proofErr w:type="gramStart"/>
-      <w:r>
-        <w:rPr>
-          <w:rFonts w:ascii="TimesNewRomanPSMT" w:hAnsi="TimesNewRomanPSMT"/>
-          <w:color w:val="000000" w:themeColor="text1"/>
-          <w:szCs w:val="32"/>
-        </w:rPr>
-        <w:t>die</w:t>
-      </w:r>
-      <w:proofErr w:type="gramEnd"/>
+        <w:t>x-coordinate to represent the upper left-hand x-coordinate of a die</w:t>
+      </w:r>
     </w:p>
     <w:p>
       <w:pPr>
@@ -9118,18 +9050,8 @@
           <w:color w:val="000000" w:themeColor="text1"/>
           <w:szCs w:val="32"/>
         </w:rPr>
-        <w:t xml:space="preserve">y-coordinate to represent the upper left-hand y-coordinate of a </w:t>
-      </w:r>
-      <w:proofErr w:type="gramStart"/>
-      <w:r>
-        <w:rPr>
-          <w:rFonts w:ascii="TimesNewRomanPSMT" w:hAnsi="TimesNewRomanPSMT"/>
-          <w:color w:val="000000" w:themeColor="text1"/>
-          <w:szCs w:val="32"/>
-        </w:rPr>
-        <w:t>die</w:t>
-      </w:r>
-      <w:proofErr w:type="gramEnd"/>
+        <w:t>y-coordinate to represent the upper left-hand y-coordinate of a die</w:t>
+      </w:r>
     </w:p>
     <w:p>
       <w:pPr>
@@ -9168,31 +9090,7 @@
           <w:color w:val="000000" w:themeColor="text1"/>
           <w:szCs w:val="32"/>
         </w:rPr>
-        <w:t xml:space="preserve">2. </w:t>
-      </w:r>
-      <w:r>
-        <w:rPr>
-          <w:rFonts w:ascii="TimesNewRomanPSMT" w:hAnsi="TimesNewRomanPSMT"/>
-          <w:color w:val="000000" w:themeColor="text1"/>
-          <w:szCs w:val="32"/>
-        </w:rPr>
-        <w:t xml:space="preserve">Create a </w:t>
-      </w:r>
-      <w:r>
-        <w:rPr>
-          <w:rFonts w:ascii="TimesNewRomanPSMT" w:hAnsi="TimesNewRomanPSMT"/>
-          <w:color w:val="000000" w:themeColor="text1"/>
-          <w:szCs w:val="32"/>
-        </w:rPr>
-        <w:t xml:space="preserve">second </w:t>
-      </w:r>
-      <w:r>
-        <w:rPr>
-          <w:rFonts w:ascii="TimesNewRomanPSMT" w:hAnsi="TimesNewRomanPSMT"/>
-          <w:color w:val="000000" w:themeColor="text1"/>
-          <w:szCs w:val="32"/>
-        </w:rPr>
-        <w:t xml:space="preserve">constructor that takes two parameters: the x and y positions. The constructor has two steps. </w:t>
+        <w:t xml:space="preserve">2. Create a second constructor that takes two parameters: the x and y positions. The constructor has two steps. </w:t>
       </w:r>
     </w:p>
     <w:p>
@@ -9221,7 +9119,7 @@
           <w:color w:val="000000" w:themeColor="text1"/>
           <w:szCs w:val="32"/>
         </w:rPr>
-        <w:t>First, it should</w:t>
+        <w:t xml:space="preserve">First, it should </w:t>
       </w:r>
       <w:r>
         <w:rPr>
@@ -9229,7 +9127,7 @@
           <w:color w:val="000000" w:themeColor="text1"/>
           <w:szCs w:val="32"/>
         </w:rPr>
-        <w:t xml:space="preserve"> </w:t>
+        <w:t>call</w:t>
       </w:r>
       <w:r>
         <w:rPr>
@@ -9237,7 +9135,7 @@
           <w:color w:val="000000" w:themeColor="text1"/>
           <w:szCs w:val="32"/>
         </w:rPr>
-        <w:t>call</w:t>
+        <w:t xml:space="preserve"> your other constructor</w:t>
       </w:r>
       <w:r>
         <w:rPr>
@@ -9245,7 +9143,7 @@
           <w:color w:val="000000" w:themeColor="text1"/>
           <w:szCs w:val="32"/>
         </w:rPr>
-        <w:t xml:space="preserve"> your other constructor</w:t>
+        <w:t xml:space="preserve"> (so you don’t have to copy-paste all the code from it!)</w:t>
       </w:r>
       <w:r>
         <w:rPr>
@@ -9253,49 +9151,33 @@
           <w:color w:val="000000" w:themeColor="text1"/>
           <w:szCs w:val="32"/>
         </w:rPr>
-        <w:t xml:space="preserve"> (so you don’t have to copy-paste all the code from it!)</w:t>
-      </w:r>
-      <w:r>
-        <w:rPr>
-          <w:rFonts w:ascii="TimesNewRomanPSMT" w:hAnsi="TimesNewRomanPSMT"/>
+        <w:t xml:space="preserve"> with this code: </w:t>
+      </w:r>
+      <w:proofErr w:type="gramStart"/>
+      <w:r>
+        <w:rPr>
+          <w:rFonts w:ascii="CourierNewPSMT" w:hAnsi="CourierNewPSMT"/>
           <w:color w:val="000000" w:themeColor="text1"/>
-          <w:szCs w:val="32"/>
-        </w:rPr>
-        <w:t xml:space="preserve"> with this code: </w:t>
-      </w:r>
+          <w:szCs w:val="26"/>
+        </w:rPr>
+        <w:t>this(</w:t>
+      </w:r>
+      <w:proofErr w:type="gramEnd"/>
       <w:r>
         <w:rPr>
           <w:rFonts w:ascii="CourierNewPSMT" w:hAnsi="CourierNewPSMT"/>
           <w:color w:val="000000" w:themeColor="text1"/>
           <w:szCs w:val="26"/>
         </w:rPr>
-        <w:t>this(</w:t>
-      </w:r>
-      <w:proofErr w:type="gramStart"/>
-      <w:r>
-        <w:rPr>
-          <w:rFonts w:ascii="CourierNewPSMT" w:hAnsi="CourierNewPSMT"/>
+        <w:t>);</w:t>
+      </w:r>
+      <w:r>
+        <w:rPr>
+          <w:rFonts w:ascii="TimesNewRomanPSMT" w:hAnsi="TimesNewRomanPSMT"/>
           <w:color w:val="000000" w:themeColor="text1"/>
-          <w:szCs w:val="26"/>
-        </w:rPr>
-        <w:t>);</w:t>
-      </w:r>
-      <w:proofErr w:type="gramEnd"/>
-      <w:r>
-        <w:rPr>
-          <w:rFonts w:ascii="TimesNewRomanPSMT" w:hAnsi="TimesNewRomanPSMT"/>
-          <w:color w:val="000000" w:themeColor="text1"/>
-          <w:szCs w:val="32"/>
-        </w:rPr>
-        <w:t xml:space="preserve"> </w:t>
-      </w:r>
-      <w:r>
-        <w:rPr>
-          <w:rFonts w:ascii="TimesNewRomanPSMT" w:hAnsi="TimesNewRomanPSMT"/>
-          <w:color w:val="000000" w:themeColor="text1"/>
-          <w:szCs w:val="32"/>
-        </w:rPr>
-        <w:t xml:space="preserve"> </w:t>
+          <w:szCs w:val="32"/>
+        </w:rPr>
+        <w:t xml:space="preserve">  </w:t>
       </w:r>
     </w:p>
     <w:p>
@@ -9324,31 +9206,7 @@
           <w:color w:val="000000" w:themeColor="text1"/>
           <w:szCs w:val="32"/>
         </w:rPr>
-        <w:t xml:space="preserve">Second, it should </w:t>
-      </w:r>
-      <w:r>
-        <w:rPr>
-          <w:rFonts w:ascii="TimesNewRomanPSMT" w:hAnsi="TimesNewRomanPSMT"/>
-          <w:color w:val="000000" w:themeColor="text1"/>
-          <w:szCs w:val="32"/>
-        </w:rPr>
-        <w:t xml:space="preserve">initialize the </w:t>
-      </w:r>
-      <w:r>
-        <w:rPr>
-          <w:rFonts w:ascii="TimesNewRomanPSMT" w:hAnsi="TimesNewRomanPSMT"/>
-          <w:color w:val="000000" w:themeColor="text1"/>
-          <w:szCs w:val="32"/>
-        </w:rPr>
-        <w:t xml:space="preserve">two new </w:t>
-      </w:r>
-      <w:r>
-        <w:rPr>
-          <w:rFonts w:ascii="TimesNewRomanPSMT" w:hAnsi="TimesNewRomanPSMT"/>
-          <w:color w:val="000000" w:themeColor="text1"/>
-          <w:szCs w:val="32"/>
-        </w:rPr>
-        <w:t>instance variables using the two parameter values.</w:t>
+        <w:t>Second, it should initialize the two new instance variables using the two parameter values.</w:t>
       </w:r>
     </w:p>
     <w:p>
@@ -9446,14 +9304,7 @@
           <w:rFonts w:ascii="TimesNewRomanPSMT" w:hAnsi="TimesNewRomanPSMT"/>
           <w:szCs w:val="32"/>
         </w:rPr>
-        <w:t xml:space="preserve">adjusting the position of </w:t>
-      </w:r>
-      <w:r>
-        <w:rPr>
-          <w:rFonts w:ascii="TimesNewRomanPSMT" w:hAnsi="TimesNewRomanPSMT"/>
-          <w:szCs w:val="32"/>
-        </w:rPr>
-        <w:t xml:space="preserve">the pips should happen within </w:t>
+        <w:t xml:space="preserve">adjusting the position of the pips should happen within </w:t>
       </w:r>
       <w:proofErr w:type="spellStart"/>
       <w:r>
@@ -9513,21 +9364,7 @@
           <w:rFonts w:ascii="TimesNewRomanPSMT" w:hAnsi="TimesNewRomanPSMT"/>
           <w:szCs w:val="32"/>
         </w:rPr>
-        <w:t xml:space="preserve"> </w:t>
-      </w:r>
-      <w:r>
-        <w:rPr>
-          <w:rFonts w:ascii="TimesNewRomanPSMT" w:hAnsi="TimesNewRomanPSMT"/>
-          <w:szCs w:val="32"/>
-        </w:rPr>
-        <w:t>should</w:t>
-      </w:r>
-      <w:r>
-        <w:rPr>
-          <w:rFonts w:ascii="TimesNewRomanPSMT" w:hAnsi="TimesNewRomanPSMT"/>
-          <w:szCs w:val="32"/>
-        </w:rPr>
-        <w:t xml:space="preserve"> remain exactly as they are!</w:t>
+        <w:t xml:space="preserve"> should remain exactly as they are!</w:t>
       </w:r>
     </w:p>
     <w:p>
@@ -9806,19 +9643,8 @@
           <w:sz w:val="29"/>
           <w:szCs w:val="37"/>
         </w:rPr>
-        <w:t xml:space="preserve">, and identify whether two dice are </w:t>
-      </w:r>
-      <w:proofErr w:type="gramStart"/>
-      <w:r>
-        <w:rPr>
-          <w:rFonts w:ascii="Times-Bold" w:hAnsi="Times-Bold"/>
-          <w:b/>
-          <w:sz w:val="29"/>
-          <w:szCs w:val="37"/>
-        </w:rPr>
-        <w:t>equal</w:t>
-      </w:r>
-      <w:proofErr w:type="gramEnd"/>
+        <w:t>, and identify whether two dice are equal</w:t>
+      </w:r>
     </w:p>
     <w:p>
       <w:pPr>
@@ -10372,14 +10198,7 @@
           <w:rFonts w:ascii="TimesNewRomanPSMT" w:hAnsi="TimesNewRomanPSMT"/>
           <w:szCs w:val="32"/>
         </w:rPr>
-        <w:t>:</w:t>
-      </w:r>
-      <w:r>
-        <w:rPr>
-          <w:rFonts w:ascii="TimesNewRomanPSMT" w:hAnsi="TimesNewRomanPSMT"/>
-          <w:szCs w:val="32"/>
-        </w:rPr>
-        <w:t xml:space="preserve"> </w:t>
+        <w:t xml:space="preserve">: </w:t>
       </w:r>
       <w:proofErr w:type="spellStart"/>
       <w:r>
@@ -10866,12 +10685,6 @@
           <w:szCs w:val="26"/>
         </w:rPr>
         <w:tab/>
-      </w:r>
-      <w:r>
-        <w:rPr>
-          <w:rFonts w:ascii="CourierNewPSMT" w:hAnsi="CourierNewPSMT"/>
-          <w:szCs w:val="26"/>
-        </w:rPr>
         <w:t>return (this == obj</w:t>
       </w:r>
       <w:proofErr w:type="gramStart"/>
@@ -11112,23 +10925,7 @@
           <w:rFonts w:ascii="TimesNewRomanPSMT" w:hAnsi="TimesNewRomanPSMT"/>
           <w:szCs w:val="32"/>
         </w:rPr>
-        <w:t xml:space="preserve"> will </w:t>
-      </w:r>
-      <w:proofErr w:type="spellStart"/>
-      <w:r>
-        <w:rPr>
-          <w:rFonts w:ascii="TimesNewRomanPSMT" w:hAnsi="TimesNewRomanPSMT"/>
-          <w:szCs w:val="32"/>
-        </w:rPr>
-        <w:t>always</w:t>
-      </w:r>
-      <w:proofErr w:type="spellEnd"/>
-      <w:r>
-        <w:rPr>
-          <w:rFonts w:ascii="TimesNewRomanPSMT" w:hAnsi="TimesNewRomanPSMT"/>
-          <w:szCs w:val="32"/>
-        </w:rPr>
-        <w:t xml:space="preserve"> return false. </w:t>
+        <w:t xml:space="preserve"> will always return false. </w:t>
       </w:r>
       <w:r>
         <w:rPr>
@@ -11163,14 +10960,7 @@
           <w:rFonts w:ascii="TimesNewRomanPSMT" w:hAnsi="TimesNewRomanPSMT"/>
           <w:szCs w:val="32"/>
         </w:rPr>
-        <w:t xml:space="preserve"> in the</w:t>
-      </w:r>
-      <w:r>
-        <w:rPr>
-          <w:rFonts w:ascii="TimesNewRomanPSMT" w:hAnsi="TimesNewRomanPSMT"/>
-          <w:szCs w:val="32"/>
-        </w:rPr>
-        <w:t xml:space="preserve"> </w:t>
+        <w:t xml:space="preserve"> in the </w:t>
       </w:r>
       <w:r>
         <w:rPr>
@@ -11371,14 +11161,7 @@
           <w:rFonts w:ascii="TimesNewRomanPSMT" w:hAnsi="TimesNewRomanPSMT"/>
           <w:szCs w:val="32"/>
         </w:rPr>
-        <w:t xml:space="preserve"> to get the current value of the other die. I</w:t>
-      </w:r>
-      <w:r>
-        <w:rPr>
-          <w:rFonts w:ascii="TimesNewRomanPSMT" w:hAnsi="TimesNewRomanPSMT"/>
-          <w:szCs w:val="32"/>
-        </w:rPr>
-        <w:t xml:space="preserve">t’s not actually necessary in this case because </w:t>
+        <w:t xml:space="preserve"> to get the current value of the other die. It’s not actually necessary in this case because </w:t>
       </w:r>
       <w:r>
         <w:rPr>
@@ -11392,28 +11175,7 @@
           <w:rFonts w:ascii="TimesNewRomanPSMT" w:hAnsi="TimesNewRomanPSMT"/>
           <w:szCs w:val="32"/>
         </w:rPr>
-        <w:t xml:space="preserve"> instance variables are accessible to objects of the same </w:t>
-      </w:r>
-      <w:r>
-        <w:rPr>
-          <w:rFonts w:ascii="TimesNewRomanPSMT" w:hAnsi="TimesNewRomanPSMT"/>
-          <w:szCs w:val="32"/>
-        </w:rPr>
-        <w:t xml:space="preserve">object </w:t>
-      </w:r>
-      <w:r>
-        <w:rPr>
-          <w:rFonts w:ascii="TimesNewRomanPSMT" w:hAnsi="TimesNewRomanPSMT"/>
-          <w:szCs w:val="32"/>
-        </w:rPr>
-        <w:t xml:space="preserve">type, </w:t>
-      </w:r>
-      <w:r>
-        <w:rPr>
-          <w:rFonts w:ascii="TimesNewRomanPSMT" w:hAnsi="TimesNewRomanPSMT"/>
-          <w:szCs w:val="32"/>
-        </w:rPr>
-        <w:t xml:space="preserve">but it’s a reminder that you will usually need to use getter methods to access the </w:t>
+        <w:t xml:space="preserve"> instance variables are accessible to objects of the same object type, but it’s a reminder that you will usually need to use getter methods to access the </w:t>
       </w:r>
       <w:r>
         <w:rPr>
@@ -11427,14 +11189,7 @@
           <w:rFonts w:ascii="TimesNewRomanPSMT" w:hAnsi="TimesNewRomanPSMT"/>
           <w:szCs w:val="32"/>
         </w:rPr>
-        <w:t xml:space="preserve"> instance variables</w:t>
-      </w:r>
-      <w:r>
-        <w:rPr>
-          <w:rFonts w:ascii="TimesNewRomanPSMT" w:hAnsi="TimesNewRomanPSMT"/>
-          <w:szCs w:val="32"/>
-        </w:rPr>
-        <w:t xml:space="preserve"> of other objects.</w:t>
+        <w:t xml:space="preserve"> instance variables of other objects.</w:t>
       </w:r>
     </w:p>
     <w:p>
@@ -11562,7 +11317,7 @@
 </file>
 
 <file path=word/endnotes.xml><?xml version="1.0" encoding="utf-8"?>
-<w:endnotes xmlns:wpc="http://schemas.microsoft.com/office/word/2010/wordprocessingCanvas" xmlns:cx="http://schemas.microsoft.com/office/drawing/2014/chartex" xmlns:cx1="http://schemas.microsoft.com/office/drawing/2015/9/8/chartex" xmlns:cx2="http://schemas.microsoft.com/office/drawing/2015/10/21/chartex" xmlns:cx3="http://schemas.microsoft.com/office/drawing/2016/5/9/chartex" xmlns:cx4="http://schemas.microsoft.com/office/drawing/2016/5/10/chartex" xmlns:cx5="http://schemas.microsoft.com/office/drawing/2016/5/11/chartex" xmlns:cx6="http://schemas.microsoft.com/office/drawing/2016/5/12/chartex" xmlns:cx7="http://schemas.microsoft.com/office/drawing/2016/5/13/chartex" xmlns:cx8="http://schemas.microsoft.com/office/drawing/2016/5/14/chartex" xmlns:mc="http://schemas.openxmlformats.org/markup-compatibility/2006" xmlns:aink="http://schemas.microsoft.com/office/drawing/2016/ink" xmlns:am3d="http://schemas.microsoft.com/office/drawing/2017/model3d" xmlns:o="urn:schemas-microsoft-com:office:office" xmlns:oel="http://schemas.microsoft.com/office/2019/extlst" xmlns:r="http://schemas.openxmlformats.org/officeDocument/2006/relationships" xmlns:m="http://schemas.openxmlformats.org/officeDocument/2006/math" xmlns:v="urn:schemas-microsoft-com:vml" xmlns:wp14="http://schemas.microsoft.com/office/word/2010/wordprocessingDrawing" xmlns:wp="http://schemas.openxmlformats.org/drawingml/2006/wordprocessingDrawing" xmlns:w10="urn:schemas-microsoft-com:office:word" xmlns:w="http://schemas.openxmlformats.org/wordprocessingml/2006/main" xmlns:w14="http://schemas.microsoft.com/office/word/2010/wordml" xmlns:w15="http://schemas.microsoft.com/office/word/2012/wordml" xmlns:w16cex="http://schemas.microsoft.com/office/word/2018/wordml/cex" xmlns:w16cid="http://schemas.microsoft.com/office/word/2016/wordml/cid" xmlns:w16="http://schemas.microsoft.com/office/word/2018/wordml" xmlns:w16sdtdh="http://schemas.microsoft.com/office/word/2020/wordml/sdtdatahash" xmlns:w16se="http://schemas.microsoft.com/office/word/2015/wordml/symex" xmlns:wpg="http://schemas.microsoft.com/office/word/2010/wordprocessingGroup" xmlns:wpi="http://schemas.microsoft.com/office/word/2010/wordprocessingInk" xmlns:wne="http://schemas.microsoft.com/office/word/2006/wordml" xmlns:wps="http://schemas.microsoft.com/office/word/2010/wordprocessingShape" mc:Ignorable="w14 w15 w16se w16cid w16 w16cex w16sdtdh wp14">
+<w:endnotes xmlns:wpc="http://schemas.microsoft.com/office/word/2010/wordprocessingCanvas" xmlns:cx="http://schemas.microsoft.com/office/drawing/2014/chartex" xmlns:cx1="http://schemas.microsoft.com/office/drawing/2015/9/8/chartex" xmlns:cx2="http://schemas.microsoft.com/office/drawing/2015/10/21/chartex" xmlns:cx3="http://schemas.microsoft.com/office/drawing/2016/5/9/chartex" xmlns:cx4="http://schemas.microsoft.com/office/drawing/2016/5/10/chartex" xmlns:cx5="http://schemas.microsoft.com/office/drawing/2016/5/11/chartex" xmlns:cx6="http://schemas.microsoft.com/office/drawing/2016/5/12/chartex" xmlns:cx7="http://schemas.microsoft.com/office/drawing/2016/5/13/chartex" xmlns:cx8="http://schemas.microsoft.com/office/drawing/2016/5/14/chartex" xmlns:mc="http://schemas.openxmlformats.org/markup-compatibility/2006" xmlns:aink="http://schemas.microsoft.com/office/drawing/2016/ink" xmlns:am3d="http://schemas.microsoft.com/office/drawing/2017/model3d" xmlns:o="urn:schemas-microsoft-com:office:office" xmlns:oel="http://schemas.microsoft.com/office/2019/extlst" xmlns:r="http://schemas.openxmlformats.org/officeDocument/2006/relationships" xmlns:m="http://schemas.openxmlformats.org/officeDocument/2006/math" xmlns:v="urn:schemas-microsoft-com:vml" xmlns:wp14="http://schemas.microsoft.com/office/word/2010/wordprocessingDrawing" xmlns:wp="http://schemas.openxmlformats.org/drawingml/2006/wordprocessingDrawing" xmlns:w10="urn:schemas-microsoft-com:office:word" xmlns:w="http://schemas.openxmlformats.org/wordprocessingml/2006/main" xmlns:w14="http://schemas.microsoft.com/office/word/2010/wordml" xmlns:w15="http://schemas.microsoft.com/office/word/2012/wordml" xmlns:w16cex="http://schemas.microsoft.com/office/word/2018/wordml/cex" xmlns:w16cid="http://schemas.microsoft.com/office/word/2016/wordml/cid" xmlns:w16="http://schemas.microsoft.com/office/word/2018/wordml" xmlns:w16du="http://schemas.microsoft.com/office/word/2023/wordml/word16du" xmlns:w16sdtdh="http://schemas.microsoft.com/office/word/2020/wordml/sdtdatahash" xmlns:w16se="http://schemas.microsoft.com/office/word/2015/wordml/symex" xmlns:wpg="http://schemas.microsoft.com/office/word/2010/wordprocessingGroup" xmlns:wpi="http://schemas.microsoft.com/office/word/2010/wordprocessingInk" xmlns:wne="http://schemas.microsoft.com/office/word/2006/wordml" xmlns:wps="http://schemas.microsoft.com/office/word/2010/wordprocessingShape" mc:Ignorable="w14 w15 w16se w16cid w16 w16cex w16sdtdh w16du wp14">
   <w:endnote w:type="separator" w:id="-1">
     <w:p>
       <w:r>
@@ -11581,7 +11336,7 @@
 </file>
 
 <file path=word/footer1.xml><?xml version="1.0" encoding="utf-8"?>
-<w:ftr xmlns:wpc="http://schemas.microsoft.com/office/word/2010/wordprocessingCanvas" xmlns:cx="http://schemas.microsoft.com/office/drawing/2014/chartex" xmlns:cx1="http://schemas.microsoft.com/office/drawing/2015/9/8/chartex" xmlns:cx2="http://schemas.microsoft.com/office/drawing/2015/10/21/chartex" xmlns:cx3="http://schemas.microsoft.com/office/drawing/2016/5/9/chartex" xmlns:cx4="http://schemas.microsoft.com/office/drawing/2016/5/10/chartex" xmlns:cx5="http://schemas.microsoft.com/office/drawing/2016/5/11/chartex" xmlns:cx6="http://schemas.microsoft.com/office/drawing/2016/5/12/chartex" xmlns:cx7="http://schemas.microsoft.com/office/drawing/2016/5/13/chartex" xmlns:cx8="http://schemas.microsoft.com/office/drawing/2016/5/14/chartex" xmlns:mc="http://schemas.openxmlformats.org/markup-compatibility/2006" xmlns:aink="http://schemas.microsoft.com/office/drawing/2016/ink" xmlns:am3d="http://schemas.microsoft.com/office/drawing/2017/model3d" xmlns:o="urn:schemas-microsoft-com:office:office" xmlns:oel="http://schemas.microsoft.com/office/2019/extlst" xmlns:r="http://schemas.openxmlformats.org/officeDocument/2006/relationships" xmlns:m="http://schemas.openxmlformats.org/officeDocument/2006/math" xmlns:v="urn:schemas-microsoft-com:vml" xmlns:wp14="http://schemas.microsoft.com/office/word/2010/wordprocessingDrawing" xmlns:wp="http://schemas.openxmlformats.org/drawingml/2006/wordprocessingDrawing" xmlns:w10="urn:schemas-microsoft-com:office:word" xmlns:w="http://schemas.openxmlformats.org/wordprocessingml/2006/main" xmlns:w14="http://schemas.microsoft.com/office/word/2010/wordml" xmlns:w15="http://schemas.microsoft.com/office/word/2012/wordml" xmlns:w16cex="http://schemas.microsoft.com/office/word/2018/wordml/cex" xmlns:w16cid="http://schemas.microsoft.com/office/word/2016/wordml/cid" xmlns:w16="http://schemas.microsoft.com/office/word/2018/wordml" xmlns:w16sdtdh="http://schemas.microsoft.com/office/word/2020/wordml/sdtdatahash" xmlns:w16se="http://schemas.microsoft.com/office/word/2015/wordml/symex" xmlns:wpg="http://schemas.microsoft.com/office/word/2010/wordprocessingGroup" xmlns:wpi="http://schemas.microsoft.com/office/word/2010/wordprocessingInk" xmlns:wne="http://schemas.microsoft.com/office/word/2006/wordml" xmlns:wps="http://schemas.microsoft.com/office/word/2010/wordprocessingShape" mc:Ignorable="w14 w15 w16se w16cid w16 w16cex w16sdtdh wp14">
+<w:ftr xmlns:wpc="http://schemas.microsoft.com/office/word/2010/wordprocessingCanvas" xmlns:cx="http://schemas.microsoft.com/office/drawing/2014/chartex" xmlns:cx1="http://schemas.microsoft.com/office/drawing/2015/9/8/chartex" xmlns:cx2="http://schemas.microsoft.com/office/drawing/2015/10/21/chartex" xmlns:cx3="http://schemas.microsoft.com/office/drawing/2016/5/9/chartex" xmlns:cx4="http://schemas.microsoft.com/office/drawing/2016/5/10/chartex" xmlns:cx5="http://schemas.microsoft.com/office/drawing/2016/5/11/chartex" xmlns:cx6="http://schemas.microsoft.com/office/drawing/2016/5/12/chartex" xmlns:cx7="http://schemas.microsoft.com/office/drawing/2016/5/13/chartex" xmlns:cx8="http://schemas.microsoft.com/office/drawing/2016/5/14/chartex" xmlns:mc="http://schemas.openxmlformats.org/markup-compatibility/2006" xmlns:aink="http://schemas.microsoft.com/office/drawing/2016/ink" xmlns:am3d="http://schemas.microsoft.com/office/drawing/2017/model3d" xmlns:o="urn:schemas-microsoft-com:office:office" xmlns:oel="http://schemas.microsoft.com/office/2019/extlst" xmlns:r="http://schemas.openxmlformats.org/officeDocument/2006/relationships" xmlns:m="http://schemas.openxmlformats.org/officeDocument/2006/math" xmlns:v="urn:schemas-microsoft-com:vml" xmlns:wp14="http://schemas.microsoft.com/office/word/2010/wordprocessingDrawing" xmlns:wp="http://schemas.openxmlformats.org/drawingml/2006/wordprocessingDrawing" xmlns:w10="urn:schemas-microsoft-com:office:word" xmlns:w="http://schemas.openxmlformats.org/wordprocessingml/2006/main" xmlns:w14="http://schemas.microsoft.com/office/word/2010/wordml" xmlns:w15="http://schemas.microsoft.com/office/word/2012/wordml" xmlns:w16cex="http://schemas.microsoft.com/office/word/2018/wordml/cex" xmlns:w16cid="http://schemas.microsoft.com/office/word/2016/wordml/cid" xmlns:w16="http://schemas.microsoft.com/office/word/2018/wordml" xmlns:w16du="http://schemas.microsoft.com/office/word/2023/wordml/word16du" xmlns:w16sdtdh="http://schemas.microsoft.com/office/word/2020/wordml/sdtdatahash" xmlns:w16se="http://schemas.microsoft.com/office/word/2015/wordml/symex" xmlns:wpg="http://schemas.microsoft.com/office/word/2010/wordprocessingGroup" xmlns:wpi="http://schemas.microsoft.com/office/word/2010/wordprocessingInk" xmlns:wne="http://schemas.microsoft.com/office/word/2006/wordml" xmlns:wps="http://schemas.microsoft.com/office/word/2010/wordprocessingShape" mc:Ignorable="w14 w15 w16se w16cid w16 w16cex w16sdtdh w16du wp14">
   <w:p>
     <w:pPr>
       <w:pStyle w:val="Footer"/>
@@ -11618,7 +11373,7 @@
 </file>
 
 <file path=word/footer2.xml><?xml version="1.0" encoding="utf-8"?>
-<w:ftr xmlns:wpc="http://schemas.microsoft.com/office/word/2010/wordprocessingCanvas" xmlns:cx="http://schemas.microsoft.com/office/drawing/2014/chartex" xmlns:cx1="http://schemas.microsoft.com/office/drawing/2015/9/8/chartex" xmlns:cx2="http://schemas.microsoft.com/office/drawing/2015/10/21/chartex" xmlns:cx3="http://schemas.microsoft.com/office/drawing/2016/5/9/chartex" xmlns:cx4="http://schemas.microsoft.com/office/drawing/2016/5/10/chartex" xmlns:cx5="http://schemas.microsoft.com/office/drawing/2016/5/11/chartex" xmlns:cx6="http://schemas.microsoft.com/office/drawing/2016/5/12/chartex" xmlns:cx7="http://schemas.microsoft.com/office/drawing/2016/5/13/chartex" xmlns:cx8="http://schemas.microsoft.com/office/drawing/2016/5/14/chartex" xmlns:mc="http://schemas.openxmlformats.org/markup-compatibility/2006" xmlns:aink="http://schemas.microsoft.com/office/drawing/2016/ink" xmlns:am3d="http://schemas.microsoft.com/office/drawing/2017/model3d" xmlns:o="urn:schemas-microsoft-com:office:office" xmlns:oel="http://schemas.microsoft.com/office/2019/extlst" xmlns:r="http://schemas.openxmlformats.org/officeDocument/2006/relationships" xmlns:m="http://schemas.openxmlformats.org/officeDocument/2006/math" xmlns:v="urn:schemas-microsoft-com:vml" xmlns:wp14="http://schemas.microsoft.com/office/word/2010/wordprocessingDrawing" xmlns:wp="http://schemas.openxmlformats.org/drawingml/2006/wordprocessingDrawing" xmlns:w10="urn:schemas-microsoft-com:office:word" xmlns:w="http://schemas.openxmlformats.org/wordprocessingml/2006/main" xmlns:w14="http://schemas.microsoft.com/office/word/2010/wordml" xmlns:w15="http://schemas.microsoft.com/office/word/2012/wordml" xmlns:w16cex="http://schemas.microsoft.com/office/word/2018/wordml/cex" xmlns:w16cid="http://schemas.microsoft.com/office/word/2016/wordml/cid" xmlns:w16="http://schemas.microsoft.com/office/word/2018/wordml" xmlns:w16sdtdh="http://schemas.microsoft.com/office/word/2020/wordml/sdtdatahash" xmlns:w16se="http://schemas.microsoft.com/office/word/2015/wordml/symex" xmlns:wpg="http://schemas.microsoft.com/office/word/2010/wordprocessingGroup" xmlns:wpi="http://schemas.microsoft.com/office/word/2010/wordprocessingInk" xmlns:wne="http://schemas.microsoft.com/office/word/2006/wordml" xmlns:wps="http://schemas.microsoft.com/office/word/2010/wordprocessingShape" mc:Ignorable="w14 w15 w16se w16cid w16 w16cex w16sdtdh wp14">
+<w:ftr xmlns:wpc="http://schemas.microsoft.com/office/word/2010/wordprocessingCanvas" xmlns:cx="http://schemas.microsoft.com/office/drawing/2014/chartex" xmlns:cx1="http://schemas.microsoft.com/office/drawing/2015/9/8/chartex" xmlns:cx2="http://schemas.microsoft.com/office/drawing/2015/10/21/chartex" xmlns:cx3="http://schemas.microsoft.com/office/drawing/2016/5/9/chartex" xmlns:cx4="http://schemas.microsoft.com/office/drawing/2016/5/10/chartex" xmlns:cx5="http://schemas.microsoft.com/office/drawing/2016/5/11/chartex" xmlns:cx6="http://schemas.microsoft.com/office/drawing/2016/5/12/chartex" xmlns:cx7="http://schemas.microsoft.com/office/drawing/2016/5/13/chartex" xmlns:cx8="http://schemas.microsoft.com/office/drawing/2016/5/14/chartex" xmlns:mc="http://schemas.openxmlformats.org/markup-compatibility/2006" xmlns:aink="http://schemas.microsoft.com/office/drawing/2016/ink" xmlns:am3d="http://schemas.microsoft.com/office/drawing/2017/model3d" xmlns:o="urn:schemas-microsoft-com:office:office" xmlns:oel="http://schemas.microsoft.com/office/2019/extlst" xmlns:r="http://schemas.openxmlformats.org/officeDocument/2006/relationships" xmlns:m="http://schemas.openxmlformats.org/officeDocument/2006/math" xmlns:v="urn:schemas-microsoft-com:vml" xmlns:wp14="http://schemas.microsoft.com/office/word/2010/wordprocessingDrawing" xmlns:wp="http://schemas.openxmlformats.org/drawingml/2006/wordprocessingDrawing" xmlns:w10="urn:schemas-microsoft-com:office:word" xmlns:w="http://schemas.openxmlformats.org/wordprocessingml/2006/main" xmlns:w14="http://schemas.microsoft.com/office/word/2010/wordml" xmlns:w15="http://schemas.microsoft.com/office/word/2012/wordml" xmlns:w16cex="http://schemas.microsoft.com/office/word/2018/wordml/cex" xmlns:w16cid="http://schemas.microsoft.com/office/word/2016/wordml/cid" xmlns:w16="http://schemas.microsoft.com/office/word/2018/wordml" xmlns:w16du="http://schemas.microsoft.com/office/word/2023/wordml/word16du" xmlns:w16sdtdh="http://schemas.microsoft.com/office/word/2020/wordml/sdtdatahash" xmlns:w16se="http://schemas.microsoft.com/office/word/2015/wordml/symex" xmlns:wpg="http://schemas.microsoft.com/office/word/2010/wordprocessingGroup" xmlns:wpi="http://schemas.microsoft.com/office/word/2010/wordprocessingInk" xmlns:wne="http://schemas.microsoft.com/office/word/2006/wordml" xmlns:wps="http://schemas.microsoft.com/office/word/2010/wordprocessingShape" mc:Ignorable="w14 w15 w16se w16cid w16 w16cex w16sdtdh w16du wp14">
   <w:p>
     <w:pPr>
       <w:pStyle w:val="Footer"/>
@@ -11668,7 +11423,7 @@
 </file>
 
 <file path=word/footnotes.xml><?xml version="1.0" encoding="utf-8"?>
-<w:footnotes xmlns:wpc="http://schemas.microsoft.com/office/word/2010/wordprocessingCanvas" xmlns:cx="http://schemas.microsoft.com/office/drawing/2014/chartex" xmlns:cx1="http://schemas.microsoft.com/office/drawing/2015/9/8/chartex" xmlns:cx2="http://schemas.microsoft.com/office/drawing/2015/10/21/chartex" xmlns:cx3="http://schemas.microsoft.com/office/drawing/2016/5/9/chartex" xmlns:cx4="http://schemas.microsoft.com/office/drawing/2016/5/10/chartex" xmlns:cx5="http://schemas.microsoft.com/office/drawing/2016/5/11/chartex" xmlns:cx6="http://schemas.microsoft.com/office/drawing/2016/5/12/chartex" xmlns:cx7="http://schemas.microsoft.com/office/drawing/2016/5/13/chartex" xmlns:cx8="http://schemas.microsoft.com/office/drawing/2016/5/14/chartex" xmlns:mc="http://schemas.openxmlformats.org/markup-compatibility/2006" xmlns:aink="http://schemas.microsoft.com/office/drawing/2016/ink" xmlns:am3d="http://schemas.microsoft.com/office/drawing/2017/model3d" xmlns:o="urn:schemas-microsoft-com:office:office" xmlns:oel="http://schemas.microsoft.com/office/2019/extlst" xmlns:r="http://schemas.openxmlformats.org/officeDocument/2006/relationships" xmlns:m="http://schemas.openxmlformats.org/officeDocument/2006/math" xmlns:v="urn:schemas-microsoft-com:vml" xmlns:wp14="http://schemas.microsoft.com/office/word/2010/wordprocessingDrawing" xmlns:wp="http://schemas.openxmlformats.org/drawingml/2006/wordprocessingDrawing" xmlns:w10="urn:schemas-microsoft-com:office:word" xmlns:w="http://schemas.openxmlformats.org/wordprocessingml/2006/main" xmlns:w14="http://schemas.microsoft.com/office/word/2010/wordml" xmlns:w15="http://schemas.microsoft.com/office/word/2012/wordml" xmlns:w16cex="http://schemas.microsoft.com/office/word/2018/wordml/cex" xmlns:w16cid="http://schemas.microsoft.com/office/word/2016/wordml/cid" xmlns:w16="http://schemas.microsoft.com/office/word/2018/wordml" xmlns:w16sdtdh="http://schemas.microsoft.com/office/word/2020/wordml/sdtdatahash" xmlns:w16se="http://schemas.microsoft.com/office/word/2015/wordml/symex" xmlns:wpg="http://schemas.microsoft.com/office/word/2010/wordprocessingGroup" xmlns:wpi="http://schemas.microsoft.com/office/word/2010/wordprocessingInk" xmlns:wne="http://schemas.microsoft.com/office/word/2006/wordml" xmlns:wps="http://schemas.microsoft.com/office/word/2010/wordprocessingShape" mc:Ignorable="w14 w15 w16se w16cid w16 w16cex w16sdtdh wp14">
+<w:footnotes xmlns:wpc="http://schemas.microsoft.com/office/word/2010/wordprocessingCanvas" xmlns:cx="http://schemas.microsoft.com/office/drawing/2014/chartex" xmlns:cx1="http://schemas.microsoft.com/office/drawing/2015/9/8/chartex" xmlns:cx2="http://schemas.microsoft.com/office/drawing/2015/10/21/chartex" xmlns:cx3="http://schemas.microsoft.com/office/drawing/2016/5/9/chartex" xmlns:cx4="http://schemas.microsoft.com/office/drawing/2016/5/10/chartex" xmlns:cx5="http://schemas.microsoft.com/office/drawing/2016/5/11/chartex" xmlns:cx6="http://schemas.microsoft.com/office/drawing/2016/5/12/chartex" xmlns:cx7="http://schemas.microsoft.com/office/drawing/2016/5/13/chartex" xmlns:cx8="http://schemas.microsoft.com/office/drawing/2016/5/14/chartex" xmlns:mc="http://schemas.openxmlformats.org/markup-compatibility/2006" xmlns:aink="http://schemas.microsoft.com/office/drawing/2016/ink" xmlns:am3d="http://schemas.microsoft.com/office/drawing/2017/model3d" xmlns:o="urn:schemas-microsoft-com:office:office" xmlns:oel="http://schemas.microsoft.com/office/2019/extlst" xmlns:r="http://schemas.openxmlformats.org/officeDocument/2006/relationships" xmlns:m="http://schemas.openxmlformats.org/officeDocument/2006/math" xmlns:v="urn:schemas-microsoft-com:vml" xmlns:wp14="http://schemas.microsoft.com/office/word/2010/wordprocessingDrawing" xmlns:wp="http://schemas.openxmlformats.org/drawingml/2006/wordprocessingDrawing" xmlns:w10="urn:schemas-microsoft-com:office:word" xmlns:w="http://schemas.openxmlformats.org/wordprocessingml/2006/main" xmlns:w14="http://schemas.microsoft.com/office/word/2010/wordml" xmlns:w15="http://schemas.microsoft.com/office/word/2012/wordml" xmlns:w16cex="http://schemas.microsoft.com/office/word/2018/wordml/cex" xmlns:w16cid="http://schemas.microsoft.com/office/word/2016/wordml/cid" xmlns:w16="http://schemas.microsoft.com/office/word/2018/wordml" xmlns:w16du="http://schemas.microsoft.com/office/word/2023/wordml/word16du" xmlns:w16sdtdh="http://schemas.microsoft.com/office/word/2020/wordml/sdtdatahash" xmlns:w16se="http://schemas.microsoft.com/office/word/2015/wordml/symex" xmlns:wpg="http://schemas.microsoft.com/office/word/2010/wordprocessingGroup" xmlns:wpi="http://schemas.microsoft.com/office/word/2010/wordprocessingInk" xmlns:wne="http://schemas.microsoft.com/office/word/2006/wordml" xmlns:wps="http://schemas.microsoft.com/office/word/2010/wordprocessingShape" mc:Ignorable="w14 w15 w16se w16cid w16 w16cex w16sdtdh w16du wp14">
   <w:footnote w:type="separator" w:id="-1">
     <w:p>
       <w:r>
@@ -11687,7 +11442,7 @@
 </file>
 
 <file path=word/numbering.xml><?xml version="1.0" encoding="utf-8"?>
-<w:numbering xmlns:wpc="http://schemas.microsoft.com/office/word/2010/wordprocessingCanvas" xmlns:cx="http://schemas.microsoft.com/office/drawing/2014/chartex" xmlns:cx1="http://schemas.microsoft.com/office/drawing/2015/9/8/chartex" xmlns:cx2="http://schemas.microsoft.com/office/drawing/2015/10/21/chartex" xmlns:cx3="http://schemas.microsoft.com/office/drawing/2016/5/9/chartex" xmlns:cx4="http://schemas.microsoft.com/office/drawing/2016/5/10/chartex" xmlns:cx5="http://schemas.microsoft.com/office/drawing/2016/5/11/chartex" xmlns:cx6="http://schemas.microsoft.com/office/drawing/2016/5/12/chartex" xmlns:cx7="http://schemas.microsoft.com/office/drawing/2016/5/13/chartex" xmlns:cx8="http://schemas.microsoft.com/office/drawing/2016/5/14/chartex" xmlns:mc="http://schemas.openxmlformats.org/markup-compatibility/2006" xmlns:aink="http://schemas.microsoft.com/office/drawing/2016/ink" xmlns:am3d="http://schemas.microsoft.com/office/drawing/2017/model3d" xmlns:o="urn:schemas-microsoft-com:office:office" xmlns:oel="http://schemas.microsoft.com/office/2019/extlst" xmlns:r="http://schemas.openxmlformats.org/officeDocument/2006/relationships" xmlns:m="http://schemas.openxmlformats.org/officeDocument/2006/math" xmlns:v="urn:schemas-microsoft-com:vml" xmlns:wp14="http://schemas.microsoft.com/office/word/2010/wordprocessingDrawing" xmlns:wp="http://schemas.openxmlformats.org/drawingml/2006/wordprocessingDrawing" xmlns:w10="urn:schemas-microsoft-com:office:word" xmlns:w="http://schemas.openxmlformats.org/wordprocessingml/2006/main" xmlns:w14="http://schemas.microsoft.com/office/word/2010/wordml" xmlns:w15="http://schemas.microsoft.com/office/word/2012/wordml" xmlns:w16cex="http://schemas.microsoft.com/office/word/2018/wordml/cex" xmlns:w16cid="http://schemas.microsoft.com/office/word/2016/wordml/cid" xmlns:w16="http://schemas.microsoft.com/office/word/2018/wordml" xmlns:w16sdtdh="http://schemas.microsoft.com/office/word/2020/wordml/sdtdatahash" xmlns:w16se="http://schemas.microsoft.com/office/word/2015/wordml/symex" xmlns:wpg="http://schemas.microsoft.com/office/word/2010/wordprocessingGroup" xmlns:wpi="http://schemas.microsoft.com/office/word/2010/wordprocessingInk" xmlns:wne="http://schemas.microsoft.com/office/word/2006/wordml" xmlns:wps="http://schemas.microsoft.com/office/word/2010/wordprocessingShape" mc:Ignorable="w14 w15 w16se w16cid w16 w16cex w16sdtdh wp14">
+<w:numbering xmlns:wpc="http://schemas.microsoft.com/office/word/2010/wordprocessingCanvas" xmlns:cx="http://schemas.microsoft.com/office/drawing/2014/chartex" xmlns:cx1="http://schemas.microsoft.com/office/drawing/2015/9/8/chartex" xmlns:cx2="http://schemas.microsoft.com/office/drawing/2015/10/21/chartex" xmlns:cx3="http://schemas.microsoft.com/office/drawing/2016/5/9/chartex" xmlns:cx4="http://schemas.microsoft.com/office/drawing/2016/5/10/chartex" xmlns:cx5="http://schemas.microsoft.com/office/drawing/2016/5/11/chartex" xmlns:cx6="http://schemas.microsoft.com/office/drawing/2016/5/12/chartex" xmlns:cx7="http://schemas.microsoft.com/office/drawing/2016/5/13/chartex" xmlns:cx8="http://schemas.microsoft.com/office/drawing/2016/5/14/chartex" xmlns:mc="http://schemas.openxmlformats.org/markup-compatibility/2006" xmlns:aink="http://schemas.microsoft.com/office/drawing/2016/ink" xmlns:am3d="http://schemas.microsoft.com/office/drawing/2017/model3d" xmlns:o="urn:schemas-microsoft-com:office:office" xmlns:oel="http://schemas.microsoft.com/office/2019/extlst" xmlns:r="http://schemas.openxmlformats.org/officeDocument/2006/relationships" xmlns:m="http://schemas.openxmlformats.org/officeDocument/2006/math" xmlns:v="urn:schemas-microsoft-com:vml" xmlns:wp14="http://schemas.microsoft.com/office/word/2010/wordprocessingDrawing" xmlns:wp="http://schemas.openxmlformats.org/drawingml/2006/wordprocessingDrawing" xmlns:w10="urn:schemas-microsoft-com:office:word" xmlns:w="http://schemas.openxmlformats.org/wordprocessingml/2006/main" xmlns:w14="http://schemas.microsoft.com/office/word/2010/wordml" xmlns:w15="http://schemas.microsoft.com/office/word/2012/wordml" xmlns:w16cex="http://schemas.microsoft.com/office/word/2018/wordml/cex" xmlns:w16cid="http://schemas.microsoft.com/office/word/2016/wordml/cid" xmlns:w16="http://schemas.microsoft.com/office/word/2018/wordml" xmlns:w16du="http://schemas.microsoft.com/office/word/2023/wordml/word16du" xmlns:w16sdtdh="http://schemas.microsoft.com/office/word/2020/wordml/sdtdatahash" xmlns:w16se="http://schemas.microsoft.com/office/word/2015/wordml/symex" xmlns:wpg="http://schemas.microsoft.com/office/word/2010/wordprocessingGroup" xmlns:wpi="http://schemas.microsoft.com/office/word/2010/wordprocessingInk" xmlns:wne="http://schemas.microsoft.com/office/word/2006/wordml" xmlns:wps="http://schemas.microsoft.com/office/word/2010/wordprocessingShape" mc:Ignorable="w14 w15 w16se w16cid w16 w16cex w16sdtdh w16du wp14">
   <w:abstractNum w:abstractNumId="0" w15:restartNumberingAfterBreak="0">
     <w:nsid w:val="00000001"/>
     <w:multiLevelType w:val="hybridMultilevel"/>
@@ -14516,7 +14271,7 @@
 </file>
 
 <file path=word/styles.xml><?xml version="1.0" encoding="utf-8"?>
-<w:styles xmlns:mc="http://schemas.openxmlformats.org/markup-compatibility/2006" xmlns:r="http://schemas.openxmlformats.org/officeDocument/2006/relationships" xmlns:w="http://schemas.openxmlformats.org/wordprocessingml/2006/main" xmlns:w14="http://schemas.microsoft.com/office/word/2010/wordml" xmlns:w15="http://schemas.microsoft.com/office/word/2012/wordml" xmlns:w16cex="http://schemas.microsoft.com/office/word/2018/wordml/cex" xmlns:w16cid="http://schemas.microsoft.com/office/word/2016/wordml/cid" xmlns:w16="http://schemas.microsoft.com/office/word/2018/wordml" xmlns:w16sdtdh="http://schemas.microsoft.com/office/word/2020/wordml/sdtdatahash" xmlns:w16se="http://schemas.microsoft.com/office/word/2015/wordml/symex" mc:Ignorable="w14 w15 w16se w16cid w16 w16cex w16sdtdh">
+<w:styles xmlns:mc="http://schemas.openxmlformats.org/markup-compatibility/2006" xmlns:r="http://schemas.openxmlformats.org/officeDocument/2006/relationships" xmlns:w="http://schemas.openxmlformats.org/wordprocessingml/2006/main" xmlns:w14="http://schemas.microsoft.com/office/word/2010/wordml" xmlns:w15="http://schemas.microsoft.com/office/word/2012/wordml" xmlns:w16cex="http://schemas.microsoft.com/office/word/2018/wordml/cex" xmlns:w16cid="http://schemas.microsoft.com/office/word/2016/wordml/cid" xmlns:w16="http://schemas.microsoft.com/office/word/2018/wordml" xmlns:w16du="http://schemas.microsoft.com/office/word/2023/wordml/word16du" xmlns:w16sdtdh="http://schemas.microsoft.com/office/word/2020/wordml/sdtdatahash" xmlns:w16se="http://schemas.microsoft.com/office/word/2015/wordml/symex" mc:Ignorable="w14 w15 w16se w16cid w16 w16cex w16sdtdh w16du">
   <w:docDefaults>
     <w:rPrDefault>
       <w:rPr>

</xml_diff>